<commit_message>
spirng boot and rest
</commit_message>
<xml_diff>
--- a/Spring Boot and Microservices.docx
+++ b/Spring Boot and Microservices.docx
@@ -85,13 +85,6 @@
           <w:rFonts w:ascii="Franklin Gothic Book" w:hAnsi="Franklin Gothic Book"/>
         </w:rPr>
       </w:pPr>
-    </w:p>
-    <w:p>
-      <w:pPr>
-        <w:rPr>
-          <w:rFonts w:ascii="Franklin Gothic Book" w:hAnsi="Franklin Gothic Book"/>
-        </w:rPr>
-      </w:pPr>
       <w:r>
         <w:rPr>
           <w:rFonts w:ascii="Franklin Gothic Book" w:hAnsi="Franklin Gothic Book"/>
@@ -113,19 +106,11 @@
           <w:rFonts w:ascii="Franklin Gothic Book" w:hAnsi="Franklin Gothic Book"/>
         </w:rPr>
       </w:pPr>
-      <w:proofErr w:type="spellStart"/>
-      <w:r>
-        <w:rPr>
-          <w:rFonts w:ascii="Franklin Gothic Book" w:hAnsi="Franklin Gothic Book"/>
-        </w:rPr>
-        <w:t>i.e</w:t>
-      </w:r>
-      <w:proofErr w:type="spellEnd"/>
-      <w:r>
-        <w:rPr>
-          <w:rFonts w:ascii="Franklin Gothic Book" w:hAnsi="Franklin Gothic Book"/>
-        </w:rPr>
-        <w:t xml:space="preserve">, </w:t>
+      <w:r>
+        <w:rPr>
+          <w:rFonts w:ascii="Franklin Gothic Book" w:hAnsi="Franklin Gothic Book"/>
+        </w:rPr>
+        <w:t xml:space="preserve">i.e, </w:t>
       </w:r>
     </w:p>
     <w:p>
@@ -220,35 +205,7 @@
         <w:rPr>
           <w:rFonts w:ascii="Franklin Gothic Book" w:hAnsi="Franklin Gothic Book"/>
         </w:rPr>
-        <w:t>Spring Boot Starter JPA: It automatically configures the dependencies required for Databases like Connections, Connection Factories, Templates (</w:t>
-      </w:r>
-      <w:proofErr w:type="spellStart"/>
-      <w:r>
-        <w:rPr>
-          <w:rFonts w:ascii="Franklin Gothic Book" w:hAnsi="Franklin Gothic Book"/>
-        </w:rPr>
-        <w:t>JdbcTemplate</w:t>
-      </w:r>
-      <w:proofErr w:type="spellEnd"/>
-      <w:r>
-        <w:rPr>
-          <w:rFonts w:ascii="Franklin Gothic Book" w:hAnsi="Franklin Gothic Book"/>
-        </w:rPr>
-        <w:t xml:space="preserve"> &amp; </w:t>
-      </w:r>
-      <w:proofErr w:type="spellStart"/>
-      <w:r>
-        <w:rPr>
-          <w:rFonts w:ascii="Franklin Gothic Book" w:hAnsi="Franklin Gothic Book"/>
-        </w:rPr>
-        <w:t>HiberanteTemplate</w:t>
-      </w:r>
-      <w:proofErr w:type="spellEnd"/>
-      <w:r>
-        <w:rPr>
-          <w:rFonts w:ascii="Franklin Gothic Book" w:hAnsi="Franklin Gothic Book"/>
-        </w:rPr>
-        <w:t>)</w:t>
+        <w:t>Spring Boot Starter JPA: It automatically configures the dependencies required for Databases like Connections, Connection Factories, Templates (JdbcTemplate &amp; HiberanteTemplate)</w:t>
       </w:r>
     </w:p>
     <w:p>
@@ -336,16 +293,8 @@
         <w:rPr>
           <w:rFonts w:ascii="Franklin Gothic Book" w:hAnsi="Franklin Gothic Book"/>
         </w:rPr>
-        <w:t xml:space="preserve">Spring provides us a website to set up the spring boot project i.e., Spring </w:t>
-      </w:r>
-      <w:proofErr w:type="spellStart"/>
-      <w:r>
-        <w:rPr>
-          <w:rFonts w:ascii="Franklin Gothic Book" w:hAnsi="Franklin Gothic Book"/>
-        </w:rPr>
-        <w:t>Initializr</w:t>
-      </w:r>
-      <w:proofErr w:type="spellEnd"/>
+        <w:t>Spring provides us a website to set up the spring boot project i.e., Spring Initializr</w:t>
+      </w:r>
     </w:p>
     <w:p>
       <w:pPr>
@@ -403,19 +352,11 @@
           <w:rFonts w:ascii="Franklin Gothic Book" w:hAnsi="Franklin Gothic Book"/>
         </w:rPr>
       </w:pPr>
-      <w:proofErr w:type="spellStart"/>
-      <w:r>
-        <w:rPr>
-          <w:rFonts w:ascii="Franklin Gothic Book" w:hAnsi="Franklin Gothic Book"/>
-        </w:rPr>
-        <w:t>Devtools</w:t>
-      </w:r>
-      <w:proofErr w:type="spellEnd"/>
-      <w:r>
-        <w:rPr>
-          <w:rFonts w:ascii="Franklin Gothic Book" w:hAnsi="Franklin Gothic Book"/>
-        </w:rPr>
-        <w:t xml:space="preserve"> (Optional) : auto-reload feature</w:t>
+      <w:r>
+        <w:rPr>
+          <w:rFonts w:ascii="Franklin Gothic Book" w:hAnsi="Franklin Gothic Book"/>
+        </w:rPr>
+        <w:t>Devtools (Optional) : auto-reload feature</w:t>
       </w:r>
     </w:p>
     <w:p>
@@ -675,7 +616,6 @@
         </w:rPr>
         <w:t xml:space="preserve">The </w:t>
       </w:r>
-      <w:proofErr w:type="spellStart"/>
       <w:r>
         <w:rPr>
           <w:rFonts w:ascii="Franklin Gothic Book" w:hAnsi="Franklin Gothic Book"/>
@@ -683,26 +623,11 @@
         </w:rPr>
         <w:t>application.properties</w:t>
       </w:r>
-      <w:proofErr w:type="spellEnd"/>
-      <w:r>
-        <w:rPr>
-          <w:rFonts w:ascii="Franklin Gothic Book" w:hAnsi="Franklin Gothic Book"/>
-        </w:rPr>
-        <w:t xml:space="preserve"> is the configuration file for your application which keeps all the application related configurations like data-source </w:t>
-      </w:r>
-      <w:proofErr w:type="spellStart"/>
-      <w:r>
-        <w:rPr>
-          <w:rFonts w:ascii="Franklin Gothic Book" w:hAnsi="Franklin Gothic Book"/>
-        </w:rPr>
-        <w:t>informations</w:t>
-      </w:r>
-      <w:proofErr w:type="spellEnd"/>
-      <w:r>
-        <w:rPr>
-          <w:rFonts w:ascii="Franklin Gothic Book" w:hAnsi="Franklin Gothic Book"/>
-        </w:rPr>
-        <w:t xml:space="preserve">, server port information’s, microservice related configurations </w:t>
+      <w:r>
+        <w:rPr>
+          <w:rFonts w:ascii="Franklin Gothic Book" w:hAnsi="Franklin Gothic Book"/>
+        </w:rPr>
+        <w:t xml:space="preserve"> is the configuration file for your application which keeps all the application related configurations like data-source informations, server port information’s, microservice related configurations </w:t>
       </w:r>
     </w:p>
     <w:p>
@@ -722,21 +647,7 @@
         <w:rPr>
           <w:rFonts w:ascii="Franklin Gothic Book" w:hAnsi="Franklin Gothic Book"/>
         </w:rPr>
-        <w:t xml:space="preserve"> Spring Boot uses </w:t>
-      </w:r>
-      <w:proofErr w:type="spellStart"/>
-      <w:r>
-        <w:rPr>
-          <w:rFonts w:ascii="Franklin Gothic Book" w:hAnsi="Franklin Gothic Book"/>
-        </w:rPr>
-        <w:t>application.properties</w:t>
-      </w:r>
-      <w:proofErr w:type="spellEnd"/>
-      <w:r>
-        <w:rPr>
-          <w:rFonts w:ascii="Franklin Gothic Book" w:hAnsi="Franklin Gothic Book"/>
-        </w:rPr>
-        <w:t xml:space="preserve"> as the default configuration file, but you can change this name also and load a different configuration file</w:t>
+        <w:t xml:space="preserve"> Spring Boot uses application.properties as the default configuration file, but you can change this name also and load a different configuration file</w:t>
       </w:r>
     </w:p>
     <w:p>
@@ -848,16 +759,8 @@
         <w:rPr>
           <w:rFonts w:ascii="Franklin Gothic Book" w:hAnsi="Franklin Gothic Book"/>
         </w:rPr>
-        <w:t xml:space="preserve">It takes care of doing all the auto-configurations for the application based on the library we add in our </w:t>
-      </w:r>
-      <w:proofErr w:type="spellStart"/>
-      <w:r>
-        <w:rPr>
-          <w:rFonts w:ascii="Franklin Gothic Book" w:hAnsi="Franklin Gothic Book"/>
-        </w:rPr>
-        <w:t>classpath</w:t>
-      </w:r>
-      <w:proofErr w:type="spellEnd"/>
+        <w:t>It takes care of doing all the auto-configurations for the application based on the library we add in our classpath</w:t>
+      </w:r>
     </w:p>
     <w:p>
       <w:pPr>
@@ -1001,21 +904,7 @@
         <w:rPr>
           <w:rFonts w:ascii="Franklin Gothic Book" w:hAnsi="Franklin Gothic Book"/>
         </w:rPr>
-        <w:t xml:space="preserve">Now we are ready to run this application, since it is run in an embedded server the default port will be 8080 and the server is </w:t>
-      </w:r>
-      <w:proofErr w:type="spellStart"/>
-      <w:r>
-        <w:rPr>
-          <w:rFonts w:ascii="Franklin Gothic Book" w:hAnsi="Franklin Gothic Book"/>
-        </w:rPr>
-        <w:t>apache</w:t>
-      </w:r>
-      <w:proofErr w:type="spellEnd"/>
-      <w:r>
-        <w:rPr>
-          <w:rFonts w:ascii="Franklin Gothic Book" w:hAnsi="Franklin Gothic Book"/>
-        </w:rPr>
-        <w:t xml:space="preserve"> tomcat, but we can change all these configurations if required.</w:t>
+        <w:t>Now we are ready to run this application, since it is run in an embedded server the default port will be 8080 and the server is apache tomcat, but we can change all these configurations if required.</w:t>
       </w:r>
     </w:p>
     <w:p>
@@ -1179,23 +1068,7 @@
           <w:rFonts w:ascii="Franklin Gothic Book" w:hAnsi="Franklin Gothic Book"/>
           <w:highlight w:val="yellow"/>
         </w:rPr>
-        <w:t xml:space="preserve">Now the Rest service can respond in </w:t>
-      </w:r>
-      <w:proofErr w:type="spellStart"/>
-      <w:r>
-        <w:rPr>
-          <w:rFonts w:ascii="Franklin Gothic Book" w:hAnsi="Franklin Gothic Book"/>
-          <w:highlight w:val="yellow"/>
-        </w:rPr>
-        <w:t>json</w:t>
-      </w:r>
-      <w:proofErr w:type="spellEnd"/>
-      <w:r>
-        <w:rPr>
-          <w:rFonts w:ascii="Franklin Gothic Book" w:hAnsi="Franklin Gothic Book"/>
-          <w:highlight w:val="yellow"/>
-        </w:rPr>
-        <w:t xml:space="preserve"> format if it returns user object</w:t>
+        <w:t>Now the Rest service can respond in json format if it returns user object</w:t>
       </w:r>
     </w:p>
     <w:p>
@@ -1414,17 +1287,8 @@
           <w:rFonts w:ascii="Franklin Gothic Book" w:hAnsi="Franklin Gothic Book"/>
           <w:highlight w:val="yellow"/>
         </w:rPr>
-        <w:t xml:space="preserve">All these configurations we need to do it in the </w:t>
-      </w:r>
-      <w:proofErr w:type="spellStart"/>
-      <w:r>
-        <w:rPr>
-          <w:rFonts w:ascii="Franklin Gothic Book" w:hAnsi="Franklin Gothic Book"/>
-          <w:highlight w:val="yellow"/>
-        </w:rPr>
-        <w:t>application.properties</w:t>
-      </w:r>
-      <w:proofErr w:type="spellEnd"/>
+        <w:t>All these configurations we need to do it in the application.properties</w:t>
+      </w:r>
     </w:p>
     <w:p>
       <w:pPr>
@@ -1497,16 +1361,8 @@
         <w:rPr>
           <w:rFonts w:ascii="Franklin Gothic Book" w:hAnsi="Franklin Gothic Book"/>
         </w:rPr>
-        <w:t>Now we must able to access the application using /</w:t>
-      </w:r>
-      <w:proofErr w:type="spellStart"/>
-      <w:r>
-        <w:rPr>
-          <w:rFonts w:ascii="Franklin Gothic Book" w:hAnsi="Franklin Gothic Book"/>
-        </w:rPr>
-        <w:t>myapi</w:t>
-      </w:r>
-      <w:proofErr w:type="spellEnd"/>
+        <w:t>Now we must able to access the application using /myapi</w:t>
+      </w:r>
     </w:p>
     <w:p>
       <w:pPr>
@@ -1670,23 +1526,7 @@
           <w:rFonts w:ascii="Franklin Gothic Book" w:hAnsi="Franklin Gothic Book"/>
           <w:highlight w:val="yellow"/>
         </w:rPr>
-        <w:t xml:space="preserve">In Eclipse you will get plugin to convert properties to </w:t>
-      </w:r>
-      <w:proofErr w:type="spellStart"/>
-      <w:r>
-        <w:rPr>
-          <w:rFonts w:ascii="Franklin Gothic Book" w:hAnsi="Franklin Gothic Book"/>
-          <w:highlight w:val="yellow"/>
-        </w:rPr>
-        <w:t>yaml</w:t>
-      </w:r>
-      <w:proofErr w:type="spellEnd"/>
-      <w:r>
-        <w:rPr>
-          <w:rFonts w:ascii="Franklin Gothic Book" w:hAnsi="Franklin Gothic Book"/>
-          <w:highlight w:val="yellow"/>
-        </w:rPr>
-        <w:t xml:space="preserve"> files</w:t>
+        <w:t>In Eclipse you will get plugin to convert properties to yaml files</w:t>
       </w:r>
     </w:p>
     <w:p>
@@ -1767,21 +1607,7 @@
         <w:rPr>
           <w:rFonts w:ascii="Franklin Gothic Book" w:hAnsi="Franklin Gothic Book"/>
         </w:rPr>
-        <w:t xml:space="preserve"> In Eclipse the plugin is taking care of providing the indentations to the existing properties, however if have </w:t>
-      </w:r>
-      <w:proofErr w:type="spellStart"/>
-      <w:r>
-        <w:rPr>
-          <w:rFonts w:ascii="Franklin Gothic Book" w:hAnsi="Franklin Gothic Book"/>
-        </w:rPr>
-        <w:t>yml</w:t>
-      </w:r>
-      <w:proofErr w:type="spellEnd"/>
-      <w:r>
-        <w:rPr>
-          <w:rFonts w:ascii="Franklin Gothic Book" w:hAnsi="Franklin Gothic Book"/>
-        </w:rPr>
-        <w:t xml:space="preserve"> already &amp; want to add properties then we must take care of providing the indentation.</w:t>
+        <w:t xml:space="preserve"> In Eclipse the plugin is taking care of providing the indentations to the existing properties, however if have yml already &amp; want to add properties then we must take care of providing the indentation.</w:t>
       </w:r>
     </w:p>
     <w:p>
@@ -1808,41 +1634,19 @@
         <w:rPr>
           <w:rFonts w:ascii="Franklin Gothic Book" w:hAnsi="Franklin Gothic Book"/>
         </w:rPr>
-        <w:t xml:space="preserve">We can override the properties mention in the </w:t>
-      </w:r>
-      <w:proofErr w:type="spellStart"/>
-      <w:r>
-        <w:rPr>
-          <w:rFonts w:ascii="Franklin Gothic Book" w:hAnsi="Franklin Gothic Book"/>
-        </w:rPr>
-        <w:t>application.</w:t>
-      </w:r>
-      <w:r>
-        <w:rPr>
-          <w:rFonts w:ascii="Franklin Gothic Book" w:hAnsi="Franklin Gothic Book"/>
-        </w:rPr>
-        <w:t>properties</w:t>
-      </w:r>
-      <w:proofErr w:type="spellEnd"/>
-      <w:r>
-        <w:rPr>
-          <w:rFonts w:ascii="Franklin Gothic Book" w:hAnsi="Franklin Gothic Book"/>
-        </w:rPr>
-        <w:t>/</w:t>
-      </w:r>
-      <w:proofErr w:type="spellStart"/>
-      <w:r>
-        <w:rPr>
-          <w:rFonts w:ascii="Franklin Gothic Book" w:hAnsi="Franklin Gothic Book"/>
-        </w:rPr>
-        <w:t>yml</w:t>
-      </w:r>
-      <w:proofErr w:type="spellEnd"/>
-      <w:r>
-        <w:rPr>
-          <w:rFonts w:ascii="Franklin Gothic Book" w:hAnsi="Franklin Gothic Book"/>
-        </w:rPr>
-        <w:t xml:space="preserve"> while running the applica</w:t>
+        <w:t>We can override the properties mention in the application.</w:t>
+      </w:r>
+      <w:r>
+        <w:rPr>
+          <w:rFonts w:ascii="Franklin Gothic Book" w:hAnsi="Franklin Gothic Book"/>
+        </w:rPr>
+        <w:t>properties/</w:t>
+      </w:r>
+      <w:r>
+        <w:rPr>
+          <w:rFonts w:ascii="Franklin Gothic Book" w:hAnsi="Franklin Gothic Book"/>
+        </w:rPr>
+        <w:t>yml while running the applica</w:t>
       </w:r>
       <w:r>
         <w:rPr>
@@ -1999,21 +1803,7 @@
         <w:rPr>
           <w:rFonts w:ascii="Franklin Gothic Book" w:hAnsi="Franklin Gothic Book"/>
         </w:rPr>
-        <w:t>i.e., java -jar file-name.jar –</w:t>
-      </w:r>
-      <w:proofErr w:type="spellStart"/>
-      <w:r>
-        <w:rPr>
-          <w:rFonts w:ascii="Franklin Gothic Book" w:hAnsi="Franklin Gothic Book"/>
-        </w:rPr>
-        <w:t>server.port</w:t>
-      </w:r>
-      <w:proofErr w:type="spellEnd"/>
-      <w:r>
-        <w:rPr>
-          <w:rFonts w:ascii="Franklin Gothic Book" w:hAnsi="Franklin Gothic Book"/>
-        </w:rPr>
-        <w:t>=9092</w:t>
+        <w:t>i.e., java -jar file-name.jar –server.port=9092</w:t>
       </w:r>
     </w:p>
     <w:p>
@@ -2113,16 +1903,8 @@
         <w:rPr>
           <w:rFonts w:ascii="Franklin Gothic Book" w:hAnsi="Franklin Gothic Book"/>
         </w:rPr>
-        <w:t xml:space="preserve"> This entry comes only we create project from spring </w:t>
-      </w:r>
-      <w:proofErr w:type="spellStart"/>
-      <w:r>
-        <w:rPr>
-          <w:rFonts w:ascii="Franklin Gothic Book" w:hAnsi="Franklin Gothic Book"/>
-        </w:rPr>
-        <w:t>initializr</w:t>
-      </w:r>
-      <w:proofErr w:type="spellEnd"/>
+        <w:t xml:space="preserve"> This entry comes only we create project from spring initializr</w:t>
+      </w:r>
     </w:p>
     <w:p>
       <w:pPr>
@@ -2345,19 +2127,11 @@
           <w:rFonts w:ascii="Franklin Gothic Book" w:hAnsi="Franklin Gothic Book"/>
         </w:rPr>
       </w:pPr>
-      <w:proofErr w:type="spellStart"/>
-      <w:r>
-        <w:rPr>
-          <w:rFonts w:ascii="Franklin Gothic Book" w:hAnsi="Franklin Gothic Book"/>
-        </w:rPr>
-        <w:t>Jboss</w:t>
-      </w:r>
-      <w:proofErr w:type="spellEnd"/>
-      <w:r>
-        <w:rPr>
-          <w:rFonts w:ascii="Franklin Gothic Book" w:hAnsi="Franklin Gothic Book"/>
-        </w:rPr>
-        <w:t xml:space="preserve"> – Undertow</w:t>
+      <w:r>
+        <w:rPr>
+          <w:rFonts w:ascii="Franklin Gothic Book" w:hAnsi="Franklin Gothic Book"/>
+        </w:rPr>
+        <w:t>Jboss – Undertow</w:t>
       </w:r>
     </w:p>
     <w:p>
@@ -2629,6 +2403,2144 @@
           <w:rFonts w:ascii="Franklin Gothic Book" w:hAnsi="Franklin Gothic Book"/>
         </w:rPr>
       </w:pPr>
+      <w:r>
+        <w:rPr>
+          <w:rFonts w:ascii="Franklin Gothic Book" w:hAnsi="Franklin Gothic Book"/>
+          <w:highlight w:val="yellow"/>
+        </w:rPr>
+        <w:t>Can spring boot load XML files and use the</w:t>
+      </w:r>
+      <w:r>
+        <w:rPr>
+          <w:rFonts w:ascii="Franklin Gothic Book" w:hAnsi="Franklin Gothic Book"/>
+          <w:highlight w:val="yellow"/>
+        </w:rPr>
+        <w:t xml:space="preserve"> configured</w:t>
+      </w:r>
+      <w:r>
+        <w:rPr>
+          <w:rFonts w:ascii="Franklin Gothic Book" w:hAnsi="Franklin Gothic Book"/>
+          <w:highlight w:val="yellow"/>
+        </w:rPr>
+        <w:t xml:space="preserve"> </w:t>
+      </w:r>
+      <w:r>
+        <w:rPr>
+          <w:rFonts w:ascii="Franklin Gothic Book" w:hAnsi="Franklin Gothic Book"/>
+          <w:highlight w:val="yellow"/>
+        </w:rPr>
+        <w:t>dependencies in the application</w:t>
+      </w:r>
+    </w:p>
+    <w:p>
+      <w:pPr>
+        <w:rPr>
+          <w:rFonts w:ascii="Franklin Gothic Book" w:hAnsi="Franklin Gothic Book"/>
+        </w:rPr>
+      </w:pPr>
+      <w:r>
+        <w:rPr>
+          <w:rFonts w:ascii="Franklin Gothic Book" w:hAnsi="Franklin Gothic Book"/>
+        </w:rPr>
+        <w:t>Spring boot provides @ImportResource annotation which accepts the location of xml files so that the dependencies of the application can be used</w:t>
+      </w:r>
+    </w:p>
+    <w:p>
+      <w:pPr>
+        <w:rPr>
+          <w:rFonts w:ascii="Franklin Gothic Book" w:hAnsi="Franklin Gothic Book"/>
+        </w:rPr>
+      </w:pPr>
+      <w:r>
+        <w:rPr>
+          <w:rFonts w:ascii="Franklin Gothic Book" w:hAnsi="Franklin Gothic Book"/>
+          <w:noProof/>
+        </w:rPr>
+        <w:drawing>
+          <wp:inline distT="0" distB="0" distL="0" distR="0" wp14:anchorId="3AD46912" wp14:editId="7D2C5BD3">
+            <wp:extent cx="5725160" cy="2456815"/>
+            <wp:effectExtent l="0" t="0" r="8890" b="635"/>
+            <wp:docPr id="20" name="Picture 20"/>
+            <wp:cNvGraphicFramePr>
+              <a:graphicFrameLocks xmlns:a="http://schemas.openxmlformats.org/drawingml/2006/main" noChangeAspect="1"/>
+            </wp:cNvGraphicFramePr>
+            <a:graphic xmlns:a="http://schemas.openxmlformats.org/drawingml/2006/main">
+              <a:graphicData uri="http://schemas.openxmlformats.org/drawingml/2006/picture">
+                <pic:pic xmlns:pic="http://schemas.openxmlformats.org/drawingml/2006/picture">
+                  <pic:nvPicPr>
+                    <pic:cNvPr id="0" name="Picture 1"/>
+                    <pic:cNvPicPr>
+                      <a:picLocks noChangeAspect="1" noChangeArrowheads="1"/>
+                    </pic:cNvPicPr>
+                  </pic:nvPicPr>
+                  <pic:blipFill>
+                    <a:blip r:embed="rId24">
+                      <a:extLst>
+                        <a:ext uri="{28A0092B-C50C-407E-A947-70E740481C1C}">
+                          <a14:useLocalDpi xmlns:a14="http://schemas.microsoft.com/office/drawing/2010/main" val="0"/>
+                        </a:ext>
+                      </a:extLst>
+                    </a:blip>
+                    <a:srcRect/>
+                    <a:stretch>
+                      <a:fillRect/>
+                    </a:stretch>
+                  </pic:blipFill>
+                  <pic:spPr bwMode="auto">
+                    <a:xfrm>
+                      <a:off x="0" y="0"/>
+                      <a:ext cx="5725160" cy="2456815"/>
+                    </a:xfrm>
+                    <a:prstGeom prst="rect">
+                      <a:avLst/>
+                    </a:prstGeom>
+                    <a:noFill/>
+                    <a:ln>
+                      <a:noFill/>
+                    </a:ln>
+                  </pic:spPr>
+                </pic:pic>
+              </a:graphicData>
+            </a:graphic>
+          </wp:inline>
+        </w:drawing>
+      </w:r>
+    </w:p>
+    <w:p>
+      <w:pPr>
+        <w:rPr>
+          <w:rFonts w:ascii="Franklin Gothic Book" w:hAnsi="Franklin Gothic Book"/>
+        </w:rPr>
+      </w:pPr>
+      <w:r>
+        <w:rPr>
+          <w:rFonts w:ascii="Franklin Gothic Book" w:hAnsi="Franklin Gothic Book"/>
+        </w:rPr>
+        <w:t>Here if the beans.xml has &lt;bean&gt; configurations which registers in the spring container we can just load the xml files and use the registered beans.</w:t>
+      </w:r>
+    </w:p>
+    <w:p>
+      <w:pPr>
+        <w:rPr>
+          <w:rFonts w:ascii="Franklin Gothic Book" w:hAnsi="Franklin Gothic Book"/>
+        </w:rPr>
+      </w:pPr>
+    </w:p>
+    <w:p>
+      <w:pPr>
+        <w:rPr>
+          <w:rFonts w:ascii="Franklin Gothic Book" w:hAnsi="Franklin Gothic Book"/>
+        </w:rPr>
+      </w:pPr>
+      <w:r>
+        <w:rPr>
+          <w:rFonts w:ascii="Franklin Gothic Book" w:hAnsi="Franklin Gothic Book"/>
+          <w:highlight w:val="yellow"/>
+        </w:rPr>
+        <w:t>Spring Boot Best Practices:</w:t>
+      </w:r>
+    </w:p>
+    <w:p>
+      <w:pPr>
+        <w:pStyle w:val="ListParagraph"/>
+        <w:numPr>
+          <w:ilvl w:val="0"/>
+          <w:numId w:val="5"/>
+        </w:numPr>
+        <w:rPr>
+          <w:rFonts w:ascii="Franklin Gothic Book" w:hAnsi="Franklin Gothic Book"/>
+        </w:rPr>
+      </w:pPr>
+      <w:r>
+        <w:rPr>
+          <w:rFonts w:ascii="Franklin Gothic Book" w:hAnsi="Franklin Gothic Book"/>
+        </w:rPr>
+        <w:t>Build System – Maven or Gradle</w:t>
+      </w:r>
+    </w:p>
+    <w:p>
+      <w:pPr>
+        <w:pStyle w:val="ListParagraph"/>
+        <w:numPr>
+          <w:ilvl w:val="1"/>
+          <w:numId w:val="5"/>
+        </w:numPr>
+        <w:rPr>
+          <w:rFonts w:ascii="Franklin Gothic Book" w:hAnsi="Franklin Gothic Book"/>
+        </w:rPr>
+      </w:pPr>
+      <w:r>
+        <w:rPr>
+          <w:rFonts w:ascii="Franklin Gothic Book" w:hAnsi="Franklin Gothic Book"/>
+        </w:rPr>
+        <w:t>Dependency Management: No need to provide version for any list of dependencies</w:t>
+      </w:r>
+    </w:p>
+    <w:p>
+      <w:pPr>
+        <w:pStyle w:val="ListParagraph"/>
+        <w:numPr>
+          <w:ilvl w:val="1"/>
+          <w:numId w:val="5"/>
+        </w:numPr>
+        <w:rPr>
+          <w:rFonts w:ascii="Franklin Gothic Book" w:hAnsi="Franklin Gothic Book"/>
+        </w:rPr>
+      </w:pPr>
+      <w:r>
+        <w:rPr>
+          <w:rFonts w:ascii="Franklin Gothic Book" w:hAnsi="Franklin Gothic Book"/>
+        </w:rPr>
+        <w:t>Upgrading from one spring boot version to another version would be easier</w:t>
+      </w:r>
+    </w:p>
+    <w:p>
+      <w:pPr>
+        <w:pStyle w:val="ListParagraph"/>
+        <w:numPr>
+          <w:ilvl w:val="0"/>
+          <w:numId w:val="5"/>
+        </w:numPr>
+        <w:rPr>
+          <w:rFonts w:ascii="Franklin Gothic Book" w:hAnsi="Franklin Gothic Book"/>
+        </w:rPr>
+      </w:pPr>
+      <w:r>
+        <w:rPr>
+          <w:rFonts w:ascii="Franklin Gothic Book" w:hAnsi="Franklin Gothic Book"/>
+        </w:rPr>
+        <w:t xml:space="preserve">Spring Boot </w:t>
+      </w:r>
+      <w:r>
+        <w:rPr>
+          <w:rFonts w:ascii="Franklin Gothic Book" w:hAnsi="Franklin Gothic Book"/>
+        </w:rPr>
+        <w:t>Starters: Avoids lot of copy paste codes you do for some common tasks like database connections, dispatcher servlet, dependency injection</w:t>
+      </w:r>
+    </w:p>
+    <w:p>
+      <w:pPr>
+        <w:pStyle w:val="ListParagraph"/>
+        <w:numPr>
+          <w:ilvl w:val="0"/>
+          <w:numId w:val="5"/>
+        </w:numPr>
+        <w:rPr>
+          <w:rFonts w:ascii="Franklin Gothic Book" w:hAnsi="Franklin Gothic Book"/>
+        </w:rPr>
+      </w:pPr>
+      <w:r>
+        <w:rPr>
+          <w:rFonts w:ascii="Franklin Gothic Book" w:hAnsi="Franklin Gothic Book"/>
+        </w:rPr>
+        <w:t>Packaging the application as an executable jar in the production &amp; it works in cloud environment also</w:t>
+      </w:r>
+    </w:p>
+    <w:p>
+      <w:pPr>
+        <w:pStyle w:val="ListParagraph"/>
+        <w:numPr>
+          <w:ilvl w:val="0"/>
+          <w:numId w:val="5"/>
+        </w:numPr>
+        <w:rPr>
+          <w:rFonts w:ascii="Franklin Gothic Book" w:hAnsi="Franklin Gothic Book"/>
+        </w:rPr>
+      </w:pPr>
+      <w:r>
+        <w:rPr>
+          <w:rFonts w:ascii="Franklin Gothic Book" w:hAnsi="Franklin Gothic Book"/>
+        </w:rPr>
+        <w:t xml:space="preserve"> Referring the official spring boot migration guide to know about how to migrate old spring boot versions to new spring boot which gives you step by step solution whenever you want to migrate</w:t>
+      </w:r>
+    </w:p>
+    <w:p>
+      <w:pPr>
+        <w:pStyle w:val="ListParagraph"/>
+        <w:numPr>
+          <w:ilvl w:val="0"/>
+          <w:numId w:val="5"/>
+        </w:numPr>
+        <w:rPr>
+          <w:rFonts w:ascii="Franklin Gothic Book" w:hAnsi="Franklin Gothic Book"/>
+        </w:rPr>
+      </w:pPr>
+      <w:r>
+        <w:rPr>
+          <w:rFonts w:ascii="Franklin Gothic Book" w:hAnsi="Franklin Gothic Book"/>
+        </w:rPr>
+        <w:t>Using developer tools to get a development experience because it re-loads the application when you modify the code &amp; this is automatically disabled in the production.</w:t>
+      </w:r>
+    </w:p>
+    <w:p>
+      <w:pPr>
+        <w:rPr>
+          <w:rFonts w:ascii="Franklin Gothic Book" w:hAnsi="Franklin Gothic Book"/>
+        </w:rPr>
+      </w:pPr>
+    </w:p>
+    <w:p>
+      <w:pPr>
+        <w:rPr>
+          <w:rFonts w:ascii="Franklin Gothic Book" w:hAnsi="Franklin Gothic Book"/>
+        </w:rPr>
+      </w:pPr>
+      <w:r>
+        <w:rPr>
+          <w:rFonts w:ascii="Franklin Gothic Book" w:hAnsi="Franklin Gothic Book"/>
+        </w:rPr>
+        <w:lastRenderedPageBreak/>
+        <w:t>Performing CRUD operations using Database, we can use either in memory database(H2) or the physical database</w:t>
+      </w:r>
+      <w:r>
+        <w:rPr>
+          <w:rFonts w:ascii="Franklin Gothic Book" w:hAnsi="Franklin Gothic Book"/>
+        </w:rPr>
+        <w:t xml:space="preserve"> (MySQL, Derby, …)</w:t>
+      </w:r>
+      <w:r>
+        <w:rPr>
+          <w:rFonts w:ascii="Franklin Gothic Book" w:hAnsi="Franklin Gothic Book"/>
+        </w:rPr>
+        <w:t>.</w:t>
+      </w:r>
+    </w:p>
+    <w:p>
+      <w:pPr>
+        <w:rPr>
+          <w:rFonts w:ascii="Franklin Gothic Book" w:hAnsi="Franklin Gothic Book"/>
+        </w:rPr>
+      </w:pPr>
+      <w:r>
+        <w:rPr>
+          <w:rFonts w:ascii="Franklin Gothic Book" w:hAnsi="Franklin Gothic Book"/>
+        </w:rPr>
+        <w:t>We have a spring boot starter to configure the data-source which is Spring Boot Starter JPA</w:t>
+      </w:r>
+      <w:r>
+        <w:rPr>
+          <w:rFonts w:ascii="Franklin Gothic Book" w:hAnsi="Franklin Gothic Book"/>
+        </w:rPr>
+        <w:t>.</w:t>
+      </w:r>
+    </w:p>
+    <w:p>
+      <w:pPr>
+        <w:rPr>
+          <w:rFonts w:ascii="Franklin Gothic Book" w:hAnsi="Franklin Gothic Book"/>
+        </w:rPr>
+      </w:pPr>
+      <w:r>
+        <w:rPr>
+          <w:rFonts w:ascii="Franklin Gothic Book" w:hAnsi="Franklin Gothic Book"/>
+        </w:rPr>
+        <w:t xml:space="preserve">We can create a User table which will have user_id, name &amp; dob columns </w:t>
+      </w:r>
+    </w:p>
+    <w:p>
+      <w:pPr>
+        <w:rPr>
+          <w:rFonts w:ascii="Franklin Gothic Book" w:hAnsi="Franklin Gothic Book"/>
+        </w:rPr>
+      </w:pPr>
+      <w:r>
+        <w:rPr>
+          <w:rFonts w:ascii="Franklin Gothic Book" w:hAnsi="Franklin Gothic Book"/>
+          <w:noProof/>
+        </w:rPr>
+        <w:drawing>
+          <wp:inline distT="0" distB="0" distL="0" distR="0" wp14:anchorId="1C763704" wp14:editId="622F1B41">
+            <wp:extent cx="5725160" cy="3084195"/>
+            <wp:effectExtent l="0" t="0" r="8890" b="1905"/>
+            <wp:docPr id="21" name="Picture 21"/>
+            <wp:cNvGraphicFramePr>
+              <a:graphicFrameLocks xmlns:a="http://schemas.openxmlformats.org/drawingml/2006/main" noChangeAspect="1"/>
+            </wp:cNvGraphicFramePr>
+            <a:graphic xmlns:a="http://schemas.openxmlformats.org/drawingml/2006/main">
+              <a:graphicData uri="http://schemas.openxmlformats.org/drawingml/2006/picture">
+                <pic:pic xmlns:pic="http://schemas.openxmlformats.org/drawingml/2006/picture">
+                  <pic:nvPicPr>
+                    <pic:cNvPr id="0" name="Picture 2"/>
+                    <pic:cNvPicPr>
+                      <a:picLocks noChangeAspect="1" noChangeArrowheads="1"/>
+                    </pic:cNvPicPr>
+                  </pic:nvPicPr>
+                  <pic:blipFill>
+                    <a:blip r:embed="rId25">
+                      <a:extLst>
+                        <a:ext uri="{28A0092B-C50C-407E-A947-70E740481C1C}">
+                          <a14:useLocalDpi xmlns:a14="http://schemas.microsoft.com/office/drawing/2010/main" val="0"/>
+                        </a:ext>
+                      </a:extLst>
+                    </a:blip>
+                    <a:srcRect/>
+                    <a:stretch>
+                      <a:fillRect/>
+                    </a:stretch>
+                  </pic:blipFill>
+                  <pic:spPr bwMode="auto">
+                    <a:xfrm>
+                      <a:off x="0" y="0"/>
+                      <a:ext cx="5725160" cy="3084195"/>
+                    </a:xfrm>
+                    <a:prstGeom prst="rect">
+                      <a:avLst/>
+                    </a:prstGeom>
+                    <a:noFill/>
+                    <a:ln>
+                      <a:noFill/>
+                    </a:ln>
+                  </pic:spPr>
+                </pic:pic>
+              </a:graphicData>
+            </a:graphic>
+          </wp:inline>
+        </w:drawing>
+      </w:r>
+    </w:p>
+    <w:p>
+      <w:pPr>
+        <w:rPr>
+          <w:rFonts w:ascii="Franklin Gothic Book" w:hAnsi="Franklin Gothic Book"/>
+        </w:rPr>
+      </w:pPr>
+      <w:r>
+        <w:rPr>
+          <w:rFonts w:ascii="Franklin Gothic Book" w:hAnsi="Franklin Gothic Book"/>
+        </w:rPr>
+        <w:t>Now we need an entity class that maps to this table and its column</w:t>
+      </w:r>
+    </w:p>
+    <w:p>
+      <w:pPr>
+        <w:rPr>
+          <w:rFonts w:ascii="Franklin Gothic Book" w:hAnsi="Franklin Gothic Book"/>
+        </w:rPr>
+      </w:pPr>
+      <w:r>
+        <w:rPr>
+          <w:rFonts w:ascii="Franklin Gothic Book" w:hAnsi="Franklin Gothic Book"/>
+        </w:rPr>
+        <w:t>We need to add a library to get all the relevant annotations for entity classes &amp; also for database operations</w:t>
+      </w:r>
+    </w:p>
+    <w:p>
+      <w:pPr>
+        <w:pStyle w:val="ListParagraph"/>
+        <w:numPr>
+          <w:ilvl w:val="0"/>
+          <w:numId w:val="2"/>
+        </w:numPr>
+        <w:rPr>
+          <w:rFonts w:ascii="Franklin Gothic Book" w:hAnsi="Franklin Gothic Book"/>
+        </w:rPr>
+      </w:pPr>
+      <w:r>
+        <w:rPr>
+          <w:rFonts w:ascii="Franklin Gothic Book" w:hAnsi="Franklin Gothic Book"/>
+        </w:rPr>
+        <w:t>Spring Boot Starter Data JPA</w:t>
+      </w:r>
+    </w:p>
+    <w:p>
+      <w:pPr>
+        <w:rPr>
+          <w:rFonts w:ascii="Franklin Gothic Book" w:hAnsi="Franklin Gothic Book"/>
+        </w:rPr>
+      </w:pPr>
+      <w:r>
+        <w:rPr>
+          <w:rFonts w:ascii="Franklin Gothic Book" w:hAnsi="Franklin Gothic Book"/>
+          <w:noProof/>
+        </w:rPr>
+        <w:drawing>
+          <wp:inline distT="0" distB="0" distL="0" distR="0" wp14:anchorId="5AD64374" wp14:editId="1154E8CE">
+            <wp:extent cx="5731510" cy="2272665"/>
+            <wp:effectExtent l="0" t="0" r="2540" b="0"/>
+            <wp:docPr id="22" name="Picture 22"/>
+            <wp:cNvGraphicFramePr>
+              <a:graphicFrameLocks xmlns:a="http://schemas.openxmlformats.org/drawingml/2006/main" noChangeAspect="1"/>
+            </wp:cNvGraphicFramePr>
+            <a:graphic xmlns:a="http://schemas.openxmlformats.org/drawingml/2006/main">
+              <a:graphicData uri="http://schemas.openxmlformats.org/drawingml/2006/picture">
+                <pic:pic xmlns:pic="http://schemas.openxmlformats.org/drawingml/2006/picture">
+                  <pic:nvPicPr>
+                    <pic:cNvPr id="0" name="Picture 3"/>
+                    <pic:cNvPicPr>
+                      <a:picLocks noChangeAspect="1" noChangeArrowheads="1"/>
+                    </pic:cNvPicPr>
+                  </pic:nvPicPr>
+                  <pic:blipFill>
+                    <a:blip r:embed="rId26">
+                      <a:extLst>
+                        <a:ext uri="{28A0092B-C50C-407E-A947-70E740481C1C}">
+                          <a14:useLocalDpi xmlns:a14="http://schemas.microsoft.com/office/drawing/2010/main" val="0"/>
+                        </a:ext>
+                      </a:extLst>
+                    </a:blip>
+                    <a:srcRect/>
+                    <a:stretch>
+                      <a:fillRect/>
+                    </a:stretch>
+                  </pic:blipFill>
+                  <pic:spPr bwMode="auto">
+                    <a:xfrm>
+                      <a:off x="0" y="0"/>
+                      <a:ext cx="5731510" cy="2272665"/>
+                    </a:xfrm>
+                    <a:prstGeom prst="rect">
+                      <a:avLst/>
+                    </a:prstGeom>
+                    <a:noFill/>
+                    <a:ln>
+                      <a:noFill/>
+                    </a:ln>
+                  </pic:spPr>
+                </pic:pic>
+              </a:graphicData>
+            </a:graphic>
+          </wp:inline>
+        </w:drawing>
+      </w:r>
+    </w:p>
+    <w:p>
+      <w:pPr>
+        <w:rPr>
+          <w:rFonts w:ascii="Franklin Gothic Book" w:hAnsi="Franklin Gothic Book"/>
+        </w:rPr>
+      </w:pPr>
+      <w:r>
+        <w:rPr>
+          <w:rFonts w:ascii="Franklin Gothic Book" w:hAnsi="Franklin Gothic Book"/>
+          <w:highlight w:val="yellow"/>
+        </w:rPr>
+        <w:t>Note:</w:t>
+      </w:r>
+      <w:r>
+        <w:rPr>
+          <w:rFonts w:ascii="Franklin Gothic Book" w:hAnsi="Franklin Gothic Book"/>
+        </w:rPr>
+        <w:t xml:space="preserve"> If you don’t have database you can use H2 library that creates in memory database</w:t>
+      </w:r>
+    </w:p>
+    <w:p>
+      <w:pPr>
+        <w:rPr>
+          <w:rFonts w:ascii="Franklin Gothic Book" w:hAnsi="Franklin Gothic Book"/>
+        </w:rPr>
+      </w:pPr>
+      <w:r>
+        <w:rPr>
+          <w:rFonts w:ascii="Franklin Gothic Book" w:hAnsi="Franklin Gothic Book"/>
+          <w:highlight w:val="yellow"/>
+        </w:rPr>
+        <w:t>Configuring the datasource information to interact with MySQL</w:t>
+      </w:r>
+    </w:p>
+    <w:p>
+      <w:pPr>
+        <w:rPr>
+          <w:rFonts w:ascii="Franklin Gothic Book" w:hAnsi="Franklin Gothic Book"/>
+        </w:rPr>
+      </w:pPr>
+      <w:r>
+        <w:rPr>
+          <w:rFonts w:ascii="Franklin Gothic Book" w:hAnsi="Franklin Gothic Book"/>
+          <w:highlight w:val="yellow"/>
+        </w:rPr>
+        <w:t>application.yml</w:t>
+      </w:r>
+    </w:p>
+    <w:p>
+      <w:pPr>
+        <w:rPr>
+          <w:rFonts w:ascii="Franklin Gothic Book" w:hAnsi="Franklin Gothic Book"/>
+        </w:rPr>
+      </w:pPr>
+      <w:r>
+        <w:rPr>
+          <w:rFonts w:ascii="Franklin Gothic Book" w:hAnsi="Franklin Gothic Book"/>
+          <w:noProof/>
+        </w:rPr>
+        <w:lastRenderedPageBreak/>
+        <w:drawing>
+          <wp:inline distT="0" distB="0" distL="0" distR="0" wp14:anchorId="6E3EF17B" wp14:editId="5C665796">
+            <wp:extent cx="5029200" cy="2377440"/>
+            <wp:effectExtent l="0" t="0" r="0" b="3810"/>
+            <wp:docPr id="34" name="Picture 34"/>
+            <wp:cNvGraphicFramePr>
+              <a:graphicFrameLocks xmlns:a="http://schemas.openxmlformats.org/drawingml/2006/main" noChangeAspect="1"/>
+            </wp:cNvGraphicFramePr>
+            <a:graphic xmlns:a="http://schemas.openxmlformats.org/drawingml/2006/main">
+              <a:graphicData uri="http://schemas.openxmlformats.org/drawingml/2006/picture">
+                <pic:pic xmlns:pic="http://schemas.openxmlformats.org/drawingml/2006/picture">
+                  <pic:nvPicPr>
+                    <pic:cNvPr id="0" name="Picture 14"/>
+                    <pic:cNvPicPr>
+                      <a:picLocks noChangeAspect="1" noChangeArrowheads="1"/>
+                    </pic:cNvPicPr>
+                  </pic:nvPicPr>
+                  <pic:blipFill>
+                    <a:blip r:embed="rId27">
+                      <a:extLst>
+                        <a:ext uri="{28A0092B-C50C-407E-A947-70E740481C1C}">
+                          <a14:useLocalDpi xmlns:a14="http://schemas.microsoft.com/office/drawing/2010/main" val="0"/>
+                        </a:ext>
+                      </a:extLst>
+                    </a:blip>
+                    <a:srcRect/>
+                    <a:stretch>
+                      <a:fillRect/>
+                    </a:stretch>
+                  </pic:blipFill>
+                  <pic:spPr bwMode="auto">
+                    <a:xfrm>
+                      <a:off x="0" y="0"/>
+                      <a:ext cx="5029200" cy="2377440"/>
+                    </a:xfrm>
+                    <a:prstGeom prst="rect">
+                      <a:avLst/>
+                    </a:prstGeom>
+                    <a:noFill/>
+                    <a:ln>
+                      <a:noFill/>
+                    </a:ln>
+                  </pic:spPr>
+                </pic:pic>
+              </a:graphicData>
+            </a:graphic>
+          </wp:inline>
+        </w:drawing>
+      </w:r>
+    </w:p>
+    <w:p>
+      <w:pPr>
+        <w:rPr>
+          <w:rFonts w:ascii="Franklin Gothic Book" w:hAnsi="Franklin Gothic Book"/>
+        </w:rPr>
+      </w:pPr>
+      <w:r>
+        <w:rPr>
+          <w:rFonts w:ascii="Franklin Gothic Book" w:hAnsi="Franklin Gothic Book"/>
+        </w:rPr>
+        <w:t>If you use H2 then you can provid</w:t>
+      </w:r>
+      <w:r>
+        <w:rPr>
+          <w:rFonts w:ascii="Franklin Gothic Book" w:hAnsi="Franklin Gothic Book"/>
+        </w:rPr>
+        <w:t>e any values to the username, password &amp; url</w:t>
+      </w:r>
+    </w:p>
+    <w:p>
+      <w:pPr>
+        <w:rPr>
+          <w:rFonts w:ascii="Franklin Gothic Book" w:hAnsi="Franklin Gothic Book"/>
+        </w:rPr>
+      </w:pPr>
+      <w:r>
+        <w:rPr>
+          <w:rFonts w:ascii="Franklin Gothic Book" w:hAnsi="Franklin Gothic Book"/>
+          <w:highlight w:val="yellow"/>
+        </w:rPr>
+        <w:t>Note:</w:t>
+      </w:r>
+      <w:r>
+        <w:rPr>
+          <w:rFonts w:ascii="Franklin Gothic Book" w:hAnsi="Franklin Gothic Book"/>
+        </w:rPr>
+        <w:t xml:space="preserve"> When we have spring boot data jpa library already, then it always looks for data-source configurations in the property file, if we don’t have it then spring boot raises error.</w:t>
+      </w:r>
+    </w:p>
+    <w:p>
+      <w:pPr>
+        <w:rPr>
+          <w:rFonts w:ascii="Franklin Gothic Book" w:hAnsi="Franklin Gothic Book"/>
+        </w:rPr>
+      </w:pPr>
+      <w:r>
+        <w:rPr>
+          <w:rFonts w:ascii="Franklin Gothic Book" w:hAnsi="Franklin Gothic Book"/>
+        </w:rPr>
+        <w:t>Since we are interacting with the database, we need to separate the logics into multiple layers like Controller layer, Service layer &amp; DAO layer</w:t>
+      </w:r>
+    </w:p>
+    <w:p>
+      <w:pPr>
+        <w:rPr>
+          <w:rFonts w:ascii="Franklin Gothic Book" w:hAnsi="Franklin Gothic Book"/>
+        </w:rPr>
+      </w:pPr>
+      <w:r>
+        <w:rPr>
+          <w:rFonts w:ascii="Franklin Gothic Book" w:hAnsi="Franklin Gothic Book"/>
+          <w:noProof/>
+        </w:rPr>
+        <w:drawing>
+          <wp:inline distT="0" distB="0" distL="0" distR="0" wp14:anchorId="2AAA8C0A" wp14:editId="37A1E4A1">
+            <wp:extent cx="5731510" cy="2547620"/>
+            <wp:effectExtent l="0" t="0" r="2540" b="5080"/>
+            <wp:docPr id="24" name="Picture 24"/>
+            <wp:cNvGraphicFramePr>
+              <a:graphicFrameLocks xmlns:a="http://schemas.openxmlformats.org/drawingml/2006/main" noChangeAspect="1"/>
+            </wp:cNvGraphicFramePr>
+            <a:graphic xmlns:a="http://schemas.openxmlformats.org/drawingml/2006/main">
+              <a:graphicData uri="http://schemas.openxmlformats.org/drawingml/2006/picture">
+                <pic:pic xmlns:pic="http://schemas.openxmlformats.org/drawingml/2006/picture">
+                  <pic:nvPicPr>
+                    <pic:cNvPr id="0" name="Picture 5"/>
+                    <pic:cNvPicPr>
+                      <a:picLocks noChangeAspect="1" noChangeArrowheads="1"/>
+                    </pic:cNvPicPr>
+                  </pic:nvPicPr>
+                  <pic:blipFill>
+                    <a:blip r:embed="rId28">
+                      <a:extLst>
+                        <a:ext uri="{28A0092B-C50C-407E-A947-70E740481C1C}">
+                          <a14:useLocalDpi xmlns:a14="http://schemas.microsoft.com/office/drawing/2010/main" val="0"/>
+                        </a:ext>
+                      </a:extLst>
+                    </a:blip>
+                    <a:srcRect/>
+                    <a:stretch>
+                      <a:fillRect/>
+                    </a:stretch>
+                  </pic:blipFill>
+                  <pic:spPr bwMode="auto">
+                    <a:xfrm>
+                      <a:off x="0" y="0"/>
+                      <a:ext cx="5731510" cy="2547620"/>
+                    </a:xfrm>
+                    <a:prstGeom prst="rect">
+                      <a:avLst/>
+                    </a:prstGeom>
+                    <a:noFill/>
+                    <a:ln>
+                      <a:noFill/>
+                    </a:ln>
+                  </pic:spPr>
+                </pic:pic>
+              </a:graphicData>
+            </a:graphic>
+          </wp:inline>
+        </w:drawing>
+      </w:r>
+      <w:r>
+        <w:rPr>
+          <w:rFonts w:ascii="Franklin Gothic Book" w:hAnsi="Franklin Gothic Book"/>
+        </w:rPr>
+        <w:t>Controller will have web service end point url, It uses Service instance that will have business logics &amp; Service uses DAO instance that will have methods to perform Database operations like Insert, Update, Delete, Retrieve.</w:t>
+      </w:r>
+    </w:p>
+    <w:p>
+      <w:pPr>
+        <w:rPr>
+          <w:rFonts w:ascii="Franklin Gothic Book" w:hAnsi="Franklin Gothic Book"/>
+        </w:rPr>
+      </w:pPr>
+      <w:r>
+        <w:rPr>
+          <w:rFonts w:ascii="Franklin Gothic Book" w:hAnsi="Franklin Gothic Book"/>
+        </w:rPr>
+        <w:t>Transactions are handled in the Service layer itself</w:t>
+      </w:r>
+      <w:r>
+        <w:rPr>
+          <w:rFonts w:ascii="Franklin Gothic Book" w:hAnsi="Franklin Gothic Book"/>
+        </w:rPr>
+        <w:t>.</w:t>
+      </w:r>
+    </w:p>
+    <w:p>
+      <w:pPr>
+        <w:rPr>
+          <w:rFonts w:ascii="Franklin Gothic Book" w:hAnsi="Franklin Gothic Book"/>
+        </w:rPr>
+      </w:pPr>
+      <w:r>
+        <w:rPr>
+          <w:rFonts w:ascii="Franklin Gothic Book" w:hAnsi="Franklin Gothic Book"/>
+        </w:rPr>
+        <w:t>Since Controller talks to Service &amp; Service talks to DAO we need to abstract the implementation of the Service &amp; DAO and use only the interfaces in the client code</w:t>
+      </w:r>
+      <w:r>
+        <w:rPr>
+          <w:rFonts w:ascii="Franklin Gothic Book" w:hAnsi="Franklin Gothic Book"/>
+        </w:rPr>
+        <w:t>.</w:t>
+      </w:r>
+    </w:p>
+    <w:p>
+      <w:pPr>
+        <w:rPr>
+          <w:rFonts w:ascii="Franklin Gothic Book" w:hAnsi="Franklin Gothic Book"/>
+        </w:rPr>
+      </w:pPr>
+      <w:r>
+        <w:rPr>
+          <w:rFonts w:ascii="Franklin Gothic Book" w:hAnsi="Franklin Gothic Book"/>
+        </w:rPr>
+        <w:t>We can also create an Exception class to throw if any problem occurs so that user will know what happened.</w:t>
+      </w:r>
+    </w:p>
+    <w:p>
+      <w:pPr>
+        <w:rPr>
+          <w:rFonts w:ascii="Franklin Gothic Book" w:hAnsi="Franklin Gothic Book"/>
+        </w:rPr>
+      </w:pPr>
+      <w:r>
+        <w:rPr>
+          <w:rFonts w:ascii="Franklin Gothic Book" w:hAnsi="Franklin Gothic Book"/>
+          <w:highlight w:val="yellow"/>
+        </w:rPr>
+        <w:t>User.java</w:t>
+      </w:r>
+    </w:p>
+    <w:p>
+      <w:pPr>
+        <w:rPr>
+          <w:rFonts w:ascii="Franklin Gothic Book" w:hAnsi="Franklin Gothic Book"/>
+        </w:rPr>
+      </w:pPr>
+      <w:r>
+        <w:rPr>
+          <w:rFonts w:ascii="Franklin Gothic Book" w:hAnsi="Franklin Gothic Book"/>
+          <w:noProof/>
+        </w:rPr>
+        <w:lastRenderedPageBreak/>
+        <w:drawing>
+          <wp:inline distT="0" distB="0" distL="0" distR="0" wp14:anchorId="718F7CBE" wp14:editId="57683E17">
+            <wp:extent cx="5725160" cy="3732530"/>
+            <wp:effectExtent l="0" t="0" r="8890" b="1270"/>
+            <wp:docPr id="25" name="Picture 25"/>
+            <wp:cNvGraphicFramePr>
+              <a:graphicFrameLocks xmlns:a="http://schemas.openxmlformats.org/drawingml/2006/main" noChangeAspect="1"/>
+            </wp:cNvGraphicFramePr>
+            <a:graphic xmlns:a="http://schemas.openxmlformats.org/drawingml/2006/main">
+              <a:graphicData uri="http://schemas.openxmlformats.org/drawingml/2006/picture">
+                <pic:pic xmlns:pic="http://schemas.openxmlformats.org/drawingml/2006/picture">
+                  <pic:nvPicPr>
+                    <pic:cNvPr id="0" name="Picture 6"/>
+                    <pic:cNvPicPr>
+                      <a:picLocks noChangeAspect="1" noChangeArrowheads="1"/>
+                    </pic:cNvPicPr>
+                  </pic:nvPicPr>
+                  <pic:blipFill>
+                    <a:blip r:embed="rId29">
+                      <a:extLst>
+                        <a:ext uri="{28A0092B-C50C-407E-A947-70E740481C1C}">
+                          <a14:useLocalDpi xmlns:a14="http://schemas.microsoft.com/office/drawing/2010/main" val="0"/>
+                        </a:ext>
+                      </a:extLst>
+                    </a:blip>
+                    <a:srcRect/>
+                    <a:stretch>
+                      <a:fillRect/>
+                    </a:stretch>
+                  </pic:blipFill>
+                  <pic:spPr bwMode="auto">
+                    <a:xfrm>
+                      <a:off x="0" y="0"/>
+                      <a:ext cx="5725160" cy="3732530"/>
+                    </a:xfrm>
+                    <a:prstGeom prst="rect">
+                      <a:avLst/>
+                    </a:prstGeom>
+                    <a:noFill/>
+                    <a:ln>
+                      <a:noFill/>
+                    </a:ln>
+                  </pic:spPr>
+                </pic:pic>
+              </a:graphicData>
+            </a:graphic>
+          </wp:inline>
+        </w:drawing>
+      </w:r>
+    </w:p>
+    <w:p>
+      <w:pPr>
+        <w:rPr>
+          <w:rFonts w:ascii="Franklin Gothic Book" w:hAnsi="Franklin Gothic Book"/>
+        </w:rPr>
+      </w:pPr>
+      <w:r>
+        <w:rPr>
+          <w:rFonts w:ascii="Franklin Gothic Book" w:hAnsi="Franklin Gothic Book"/>
+        </w:rPr>
+        <w:t>Since it is interacting with the database and always we can’t expect to get a successful response so we can also create an Exception class that will be raised if any data we are searching is not found</w:t>
+      </w:r>
+    </w:p>
+    <w:p>
+      <w:pPr>
+        <w:rPr>
+          <w:rFonts w:ascii="Franklin Gothic Book" w:hAnsi="Franklin Gothic Book"/>
+        </w:rPr>
+      </w:pPr>
+      <w:r>
+        <w:rPr>
+          <w:rFonts w:ascii="Franklin Gothic Book" w:hAnsi="Franklin Gothic Book"/>
+          <w:highlight w:val="yellow"/>
+        </w:rPr>
+        <w:t>UserNotFoundException.java</w:t>
+      </w:r>
+    </w:p>
+    <w:p>
+      <w:pPr>
+        <w:rPr>
+          <w:rFonts w:ascii="Franklin Gothic Book" w:hAnsi="Franklin Gothic Book"/>
+        </w:rPr>
+      </w:pPr>
+      <w:r>
+        <w:rPr>
+          <w:rFonts w:ascii="Franklin Gothic Book" w:hAnsi="Franklin Gothic Book"/>
+          <w:noProof/>
+        </w:rPr>
+        <w:drawing>
+          <wp:inline distT="0" distB="0" distL="0" distR="0" wp14:anchorId="700D85F0" wp14:editId="1936F22B">
+            <wp:extent cx="5731510" cy="3729990"/>
+            <wp:effectExtent l="0" t="0" r="2540" b="3810"/>
+            <wp:docPr id="26" name="Picture 26"/>
+            <wp:cNvGraphicFramePr>
+              <a:graphicFrameLocks xmlns:a="http://schemas.openxmlformats.org/drawingml/2006/main" noChangeAspect="1"/>
+            </wp:cNvGraphicFramePr>
+            <a:graphic xmlns:a="http://schemas.openxmlformats.org/drawingml/2006/main">
+              <a:graphicData uri="http://schemas.openxmlformats.org/drawingml/2006/picture">
+                <pic:pic xmlns:pic="http://schemas.openxmlformats.org/drawingml/2006/picture">
+                  <pic:nvPicPr>
+                    <pic:cNvPr id="0" name="Picture 7"/>
+                    <pic:cNvPicPr>
+                      <a:picLocks noChangeAspect="1" noChangeArrowheads="1"/>
+                    </pic:cNvPicPr>
+                  </pic:nvPicPr>
+                  <pic:blipFill>
+                    <a:blip r:embed="rId30">
+                      <a:extLst>
+                        <a:ext uri="{28A0092B-C50C-407E-A947-70E740481C1C}">
+                          <a14:useLocalDpi xmlns:a14="http://schemas.microsoft.com/office/drawing/2010/main" val="0"/>
+                        </a:ext>
+                      </a:extLst>
+                    </a:blip>
+                    <a:srcRect/>
+                    <a:stretch>
+                      <a:fillRect/>
+                    </a:stretch>
+                  </pic:blipFill>
+                  <pic:spPr bwMode="auto">
+                    <a:xfrm>
+                      <a:off x="0" y="0"/>
+                      <a:ext cx="5731510" cy="3729990"/>
+                    </a:xfrm>
+                    <a:prstGeom prst="rect">
+                      <a:avLst/>
+                    </a:prstGeom>
+                    <a:noFill/>
+                    <a:ln>
+                      <a:noFill/>
+                    </a:ln>
+                  </pic:spPr>
+                </pic:pic>
+              </a:graphicData>
+            </a:graphic>
+          </wp:inline>
+        </w:drawing>
+      </w:r>
+    </w:p>
+    <w:p>
+      <w:pPr>
+        <w:rPr>
+          <w:rFonts w:ascii="Franklin Gothic Book" w:hAnsi="Franklin Gothic Book"/>
+        </w:rPr>
+      </w:pPr>
+      <w:r>
+        <w:rPr>
+          <w:rFonts w:ascii="Franklin Gothic Book" w:hAnsi="Franklin Gothic Book"/>
+        </w:rPr>
+        <w:lastRenderedPageBreak/>
+        <w:t>To interact with the database Spring Data Jpa gives you interfaces which are called as Repository interfaces which will have CRUD operations.</w:t>
+      </w:r>
+    </w:p>
+    <w:p>
+      <w:pPr>
+        <w:pStyle w:val="ListParagraph"/>
+        <w:numPr>
+          <w:ilvl w:val="0"/>
+          <w:numId w:val="6"/>
+        </w:numPr>
+        <w:rPr>
+          <w:rFonts w:ascii="Franklin Gothic Book" w:hAnsi="Franklin Gothic Book"/>
+        </w:rPr>
+      </w:pPr>
+      <w:r>
+        <w:rPr>
+          <w:rFonts w:ascii="Franklin Gothic Book" w:hAnsi="Franklin Gothic Book"/>
+        </w:rPr>
+        <w:t>CrudRepository&lt;T, ID&gt;: Has methods to perform CRUD operations</w:t>
+      </w:r>
+    </w:p>
+    <w:p>
+      <w:pPr>
+        <w:pStyle w:val="ListParagraph"/>
+        <w:numPr>
+          <w:ilvl w:val="0"/>
+          <w:numId w:val="6"/>
+        </w:numPr>
+        <w:rPr>
+          <w:rFonts w:ascii="Franklin Gothic Book" w:hAnsi="Franklin Gothic Book"/>
+        </w:rPr>
+      </w:pPr>
+      <w:r>
+        <w:rPr>
+          <w:rFonts w:ascii="Franklin Gothic Book" w:hAnsi="Franklin Gothic Book"/>
+        </w:rPr>
+        <w:t>JpaRepository&lt;T, ID&gt;: Extends CrudRepository and also provides methods for pagination &amp; sorting</w:t>
+      </w:r>
+    </w:p>
+    <w:p>
+      <w:pPr>
+        <w:rPr>
+          <w:rFonts w:ascii="Franklin Gothic Book" w:hAnsi="Franklin Gothic Book"/>
+        </w:rPr>
+      </w:pPr>
+      <w:r>
+        <w:rPr>
+          <w:rFonts w:ascii="Franklin Gothic Book" w:hAnsi="Franklin Gothic Book"/>
+        </w:rPr>
+        <w:t>These two interfaces can dynamically perform the operation on the entity without any implementation, Spring Boot can implement these interfaces once it knows these repository is mapped to which entity class.</w:t>
+      </w:r>
+    </w:p>
+    <w:p>
+      <w:pPr>
+        <w:rPr>
+          <w:rFonts w:ascii="Franklin Gothic Book" w:hAnsi="Franklin Gothic Book"/>
+        </w:rPr>
+      </w:pPr>
+      <w:r>
+        <w:rPr>
+          <w:rFonts w:ascii="Franklin Gothic Book" w:hAnsi="Franklin Gothic Book"/>
+        </w:rPr>
+        <w:t>These repository interfaces like CrudRepository or JpaRepository has below methods.</w:t>
+      </w:r>
+    </w:p>
+    <w:p>
+      <w:pPr>
+        <w:pStyle w:val="ListParagraph"/>
+        <w:numPr>
+          <w:ilvl w:val="0"/>
+          <w:numId w:val="7"/>
+        </w:numPr>
+        <w:rPr>
+          <w:rFonts w:ascii="Franklin Gothic Book" w:hAnsi="Franklin Gothic Book"/>
+        </w:rPr>
+      </w:pPr>
+      <w:r>
+        <w:rPr>
+          <w:rFonts w:ascii="Franklin Gothic Book" w:hAnsi="Franklin Gothic Book"/>
+        </w:rPr>
+        <w:t>save(entity)</w:t>
+      </w:r>
+    </w:p>
+    <w:p>
+      <w:pPr>
+        <w:pStyle w:val="ListParagraph"/>
+        <w:numPr>
+          <w:ilvl w:val="0"/>
+          <w:numId w:val="7"/>
+        </w:numPr>
+        <w:rPr>
+          <w:rFonts w:ascii="Franklin Gothic Book" w:hAnsi="Franklin Gothic Book"/>
+        </w:rPr>
+      </w:pPr>
+      <w:r>
+        <w:rPr>
+          <w:rFonts w:ascii="Franklin Gothic Book" w:hAnsi="Franklin Gothic Book"/>
+        </w:rPr>
+        <w:t>delete(entity)</w:t>
+      </w:r>
+    </w:p>
+    <w:p>
+      <w:pPr>
+        <w:pStyle w:val="ListParagraph"/>
+        <w:numPr>
+          <w:ilvl w:val="0"/>
+          <w:numId w:val="7"/>
+        </w:numPr>
+        <w:rPr>
+          <w:rFonts w:ascii="Franklin Gothic Book" w:hAnsi="Franklin Gothic Book"/>
+        </w:rPr>
+      </w:pPr>
+      <w:r>
+        <w:rPr>
+          <w:rFonts w:ascii="Franklin Gothic Book" w:hAnsi="Franklin Gothic Book"/>
+        </w:rPr>
+        <w:t>findAll()</w:t>
+      </w:r>
+    </w:p>
+    <w:p>
+      <w:pPr>
+        <w:pStyle w:val="ListParagraph"/>
+        <w:numPr>
+          <w:ilvl w:val="0"/>
+          <w:numId w:val="7"/>
+        </w:numPr>
+        <w:rPr>
+          <w:rFonts w:ascii="Franklin Gothic Book" w:hAnsi="Franklin Gothic Book"/>
+        </w:rPr>
+      </w:pPr>
+      <w:r>
+        <w:rPr>
+          <w:rFonts w:ascii="Franklin Gothic Book" w:hAnsi="Franklin Gothic Book"/>
+        </w:rPr>
+        <w:t>findOne()</w:t>
+      </w:r>
+    </w:p>
+    <w:p>
+      <w:pPr>
+        <w:rPr>
+          <w:rFonts w:ascii="Franklin Gothic Book" w:hAnsi="Franklin Gothic Book"/>
+        </w:rPr>
+      </w:pPr>
+      <w:r>
+        <w:rPr>
+          <w:rFonts w:ascii="Franklin Gothic Book" w:hAnsi="Franklin Gothic Book"/>
+        </w:rPr>
+        <w:t>All these methods are automatically implemented by Spring Boot</w:t>
+      </w:r>
+    </w:p>
+    <w:p>
+      <w:pPr>
+        <w:rPr>
+          <w:rFonts w:ascii="Franklin Gothic Book" w:hAnsi="Franklin Gothic Book"/>
+        </w:rPr>
+      </w:pPr>
+      <w:r>
+        <w:rPr>
+          <w:rFonts w:ascii="Franklin Gothic Book" w:hAnsi="Franklin Gothic Book"/>
+          <w:noProof/>
+        </w:rPr>
+        <w:drawing>
+          <wp:inline distT="0" distB="0" distL="0" distR="0" wp14:anchorId="30635642" wp14:editId="44FFE892">
+            <wp:extent cx="5731510" cy="1373505"/>
+            <wp:effectExtent l="0" t="0" r="2540" b="0"/>
+            <wp:docPr id="27" name="Picture 27"/>
+            <wp:cNvGraphicFramePr>
+              <a:graphicFrameLocks xmlns:a="http://schemas.openxmlformats.org/drawingml/2006/main" noChangeAspect="1"/>
+            </wp:cNvGraphicFramePr>
+            <a:graphic xmlns:a="http://schemas.openxmlformats.org/drawingml/2006/main">
+              <a:graphicData uri="http://schemas.openxmlformats.org/drawingml/2006/picture">
+                <pic:pic xmlns:pic="http://schemas.openxmlformats.org/drawingml/2006/picture">
+                  <pic:nvPicPr>
+                    <pic:cNvPr id="0" name="Picture 8"/>
+                    <pic:cNvPicPr>
+                      <a:picLocks noChangeAspect="1" noChangeArrowheads="1"/>
+                    </pic:cNvPicPr>
+                  </pic:nvPicPr>
+                  <pic:blipFill>
+                    <a:blip r:embed="rId31">
+                      <a:extLst>
+                        <a:ext uri="{28A0092B-C50C-407E-A947-70E740481C1C}">
+                          <a14:useLocalDpi xmlns:a14="http://schemas.microsoft.com/office/drawing/2010/main" val="0"/>
+                        </a:ext>
+                      </a:extLst>
+                    </a:blip>
+                    <a:srcRect/>
+                    <a:stretch>
+                      <a:fillRect/>
+                    </a:stretch>
+                  </pic:blipFill>
+                  <pic:spPr bwMode="auto">
+                    <a:xfrm>
+                      <a:off x="0" y="0"/>
+                      <a:ext cx="5731510" cy="1373505"/>
+                    </a:xfrm>
+                    <a:prstGeom prst="rect">
+                      <a:avLst/>
+                    </a:prstGeom>
+                    <a:noFill/>
+                    <a:ln>
+                      <a:noFill/>
+                    </a:ln>
+                  </pic:spPr>
+                </pic:pic>
+              </a:graphicData>
+            </a:graphic>
+          </wp:inline>
+        </w:drawing>
+      </w:r>
+    </w:p>
+    <w:p>
+      <w:pPr>
+        <w:rPr>
+          <w:rFonts w:ascii="Franklin Gothic Book" w:hAnsi="Franklin Gothic Book"/>
+        </w:rPr>
+      </w:pPr>
+      <w:r>
+        <w:rPr>
+          <w:rFonts w:ascii="Franklin Gothic Book" w:hAnsi="Franklin Gothic Book"/>
+        </w:rPr>
+        <w:t>Now we need to just supply the implementation of UserRepository to the Service layer using @Autowired</w:t>
+      </w:r>
+    </w:p>
+    <w:p>
+      <w:pPr>
+        <w:rPr>
+          <w:rFonts w:ascii="Franklin Gothic Book" w:hAnsi="Franklin Gothic Book"/>
+        </w:rPr>
+      </w:pPr>
+      <w:r>
+        <w:rPr>
+          <w:rFonts w:ascii="Franklin Gothic Book" w:hAnsi="Franklin Gothic Book"/>
+          <w:highlight w:val="yellow"/>
+        </w:rPr>
+        <w:t>Note:</w:t>
+      </w:r>
+      <w:r>
+        <w:rPr>
+          <w:rFonts w:ascii="Franklin Gothic Book" w:hAnsi="Franklin Gothic Book"/>
+        </w:rPr>
+        <w:t xml:space="preserve"> You can also create custom methods inside this interface which will also be automatically implemented.</w:t>
+      </w:r>
+    </w:p>
+    <w:p>
+      <w:pPr>
+        <w:rPr>
+          <w:rFonts w:ascii="Franklin Gothic Book" w:hAnsi="Franklin Gothic Book"/>
+        </w:rPr>
+      </w:pPr>
+      <w:r>
+        <w:rPr>
+          <w:rFonts w:ascii="Franklin Gothic Book" w:hAnsi="Franklin Gothic Book"/>
+          <w:noProof/>
+        </w:rPr>
+        <w:drawing>
+          <wp:inline distT="0" distB="0" distL="0" distR="0" wp14:anchorId="7986483B" wp14:editId="10660D55">
+            <wp:extent cx="5731510" cy="1091565"/>
+            <wp:effectExtent l="0" t="0" r="2540" b="0"/>
+            <wp:docPr id="28" name="Picture 28"/>
+            <wp:cNvGraphicFramePr>
+              <a:graphicFrameLocks xmlns:a="http://schemas.openxmlformats.org/drawingml/2006/main" noChangeAspect="1"/>
+            </wp:cNvGraphicFramePr>
+            <a:graphic xmlns:a="http://schemas.openxmlformats.org/drawingml/2006/main">
+              <a:graphicData uri="http://schemas.openxmlformats.org/drawingml/2006/picture">
+                <pic:pic xmlns:pic="http://schemas.openxmlformats.org/drawingml/2006/picture">
+                  <pic:nvPicPr>
+                    <pic:cNvPr id="0" name="Picture 9"/>
+                    <pic:cNvPicPr>
+                      <a:picLocks noChangeAspect="1" noChangeArrowheads="1"/>
+                    </pic:cNvPicPr>
+                  </pic:nvPicPr>
+                  <pic:blipFill>
+                    <a:blip r:embed="rId32">
+                      <a:extLst>
+                        <a:ext uri="{28A0092B-C50C-407E-A947-70E740481C1C}">
+                          <a14:useLocalDpi xmlns:a14="http://schemas.microsoft.com/office/drawing/2010/main" val="0"/>
+                        </a:ext>
+                      </a:extLst>
+                    </a:blip>
+                    <a:srcRect/>
+                    <a:stretch>
+                      <a:fillRect/>
+                    </a:stretch>
+                  </pic:blipFill>
+                  <pic:spPr bwMode="auto">
+                    <a:xfrm>
+                      <a:off x="0" y="0"/>
+                      <a:ext cx="5731510" cy="1091565"/>
+                    </a:xfrm>
+                    <a:prstGeom prst="rect">
+                      <a:avLst/>
+                    </a:prstGeom>
+                    <a:noFill/>
+                    <a:ln>
+                      <a:noFill/>
+                    </a:ln>
+                  </pic:spPr>
+                </pic:pic>
+              </a:graphicData>
+            </a:graphic>
+          </wp:inline>
+        </w:drawing>
+      </w:r>
+    </w:p>
+    <w:p>
+      <w:pPr>
+        <w:rPr>
+          <w:rFonts w:ascii="Franklin Gothic Book" w:hAnsi="Franklin Gothic Book"/>
+        </w:rPr>
+      </w:pPr>
+    </w:p>
+    <w:p>
+      <w:pPr>
+        <w:rPr>
+          <w:rFonts w:ascii="Franklin Gothic Book" w:hAnsi="Franklin Gothic Book"/>
+        </w:rPr>
+      </w:pPr>
+      <w:r>
+        <w:rPr>
+          <w:rFonts w:ascii="Franklin Gothic Book" w:hAnsi="Franklin Gothic Book"/>
+          <w:highlight w:val="yellow"/>
+        </w:rPr>
+        <w:t>UserRepository.java</w:t>
+      </w:r>
+    </w:p>
+    <w:p>
+      <w:pPr>
+        <w:rPr>
+          <w:rFonts w:ascii="Franklin Gothic Book" w:hAnsi="Franklin Gothic Book"/>
+        </w:rPr>
+      </w:pPr>
+      <w:r>
+        <w:rPr>
+          <w:rFonts w:ascii="Franklin Gothic Book" w:hAnsi="Franklin Gothic Book"/>
+          <w:noProof/>
+        </w:rPr>
+        <w:drawing>
+          <wp:inline distT="0" distB="0" distL="0" distR="0" wp14:anchorId="63384EF9" wp14:editId="608F55FA">
+            <wp:extent cx="5725160" cy="1597025"/>
+            <wp:effectExtent l="0" t="0" r="8890" b="3175"/>
+            <wp:docPr id="29" name="Picture 29"/>
+            <wp:cNvGraphicFramePr>
+              <a:graphicFrameLocks xmlns:a="http://schemas.openxmlformats.org/drawingml/2006/main" noChangeAspect="1"/>
+            </wp:cNvGraphicFramePr>
+            <a:graphic xmlns:a="http://schemas.openxmlformats.org/drawingml/2006/main">
+              <a:graphicData uri="http://schemas.openxmlformats.org/drawingml/2006/picture">
+                <pic:pic xmlns:pic="http://schemas.openxmlformats.org/drawingml/2006/picture">
+                  <pic:nvPicPr>
+                    <pic:cNvPr id="0" name="Picture 10"/>
+                    <pic:cNvPicPr>
+                      <a:picLocks noChangeAspect="1" noChangeArrowheads="1"/>
+                    </pic:cNvPicPr>
+                  </pic:nvPicPr>
+                  <pic:blipFill>
+                    <a:blip r:embed="rId33">
+                      <a:extLst>
+                        <a:ext uri="{28A0092B-C50C-407E-A947-70E740481C1C}">
+                          <a14:useLocalDpi xmlns:a14="http://schemas.microsoft.com/office/drawing/2010/main" val="0"/>
+                        </a:ext>
+                      </a:extLst>
+                    </a:blip>
+                    <a:srcRect/>
+                    <a:stretch>
+                      <a:fillRect/>
+                    </a:stretch>
+                  </pic:blipFill>
+                  <pic:spPr bwMode="auto">
+                    <a:xfrm>
+                      <a:off x="0" y="0"/>
+                      <a:ext cx="5725160" cy="1597025"/>
+                    </a:xfrm>
+                    <a:prstGeom prst="rect">
+                      <a:avLst/>
+                    </a:prstGeom>
+                    <a:noFill/>
+                    <a:ln>
+                      <a:noFill/>
+                    </a:ln>
+                  </pic:spPr>
+                </pic:pic>
+              </a:graphicData>
+            </a:graphic>
+          </wp:inline>
+        </w:drawing>
+      </w:r>
+    </w:p>
+    <w:p>
+      <w:pPr>
+        <w:rPr>
+          <w:rFonts w:ascii="Franklin Gothic Book" w:hAnsi="Franklin Gothic Book"/>
+        </w:rPr>
+      </w:pPr>
+      <w:r>
+        <w:rPr>
+          <w:rFonts w:ascii="Franklin Gothic Book" w:hAnsi="Franklin Gothic Book"/>
+        </w:rPr>
+        <w:lastRenderedPageBreak/>
+        <w:t>This UserRepository is automatically implemented and registered in the spring container, so we need to only supply the UserRepository in the Service layer.</w:t>
+      </w:r>
+    </w:p>
+    <w:p>
+      <w:pPr>
+        <w:rPr>
+          <w:rFonts w:ascii="Franklin Gothic Book" w:hAnsi="Franklin Gothic Book"/>
+        </w:rPr>
+      </w:pPr>
+      <w:r>
+        <w:rPr>
+          <w:rFonts w:ascii="Franklin Gothic Book" w:hAnsi="Franklin Gothic Book"/>
+        </w:rPr>
+        <w:t>Firstly we need an interface in the Service layer that is used in the controller</w:t>
+      </w:r>
+    </w:p>
+    <w:p>
+      <w:pPr>
+        <w:rPr>
+          <w:rFonts w:ascii="Franklin Gothic Book" w:hAnsi="Franklin Gothic Book"/>
+        </w:rPr>
+      </w:pPr>
+      <w:r>
+        <w:rPr>
+          <w:rFonts w:ascii="Franklin Gothic Book" w:hAnsi="Franklin Gothic Book"/>
+          <w:highlight w:val="yellow"/>
+        </w:rPr>
+        <w:t>UserService.java</w:t>
+      </w:r>
+    </w:p>
+    <w:p>
+      <w:pPr>
+        <w:rPr>
+          <w:rFonts w:ascii="Franklin Gothic Book" w:hAnsi="Franklin Gothic Book"/>
+        </w:rPr>
+      </w:pPr>
+      <w:r>
+        <w:rPr>
+          <w:rFonts w:ascii="Franklin Gothic Book" w:hAnsi="Franklin Gothic Book"/>
+          <w:noProof/>
+        </w:rPr>
+        <w:drawing>
+          <wp:inline distT="0" distB="0" distL="0" distR="0" wp14:anchorId="12D8B8C4" wp14:editId="083C44F3">
+            <wp:extent cx="5731510" cy="2183130"/>
+            <wp:effectExtent l="0" t="0" r="2540" b="7620"/>
+            <wp:docPr id="30" name="Picture 30"/>
+            <wp:cNvGraphicFramePr>
+              <a:graphicFrameLocks xmlns:a="http://schemas.openxmlformats.org/drawingml/2006/main" noChangeAspect="1"/>
+            </wp:cNvGraphicFramePr>
+            <a:graphic xmlns:a="http://schemas.openxmlformats.org/drawingml/2006/main">
+              <a:graphicData uri="http://schemas.openxmlformats.org/drawingml/2006/picture">
+                <pic:pic xmlns:pic="http://schemas.openxmlformats.org/drawingml/2006/picture">
+                  <pic:nvPicPr>
+                    <pic:cNvPr id="0" name="Picture 11"/>
+                    <pic:cNvPicPr>
+                      <a:picLocks noChangeAspect="1" noChangeArrowheads="1"/>
+                    </pic:cNvPicPr>
+                  </pic:nvPicPr>
+                  <pic:blipFill>
+                    <a:blip r:embed="rId34">
+                      <a:extLst>
+                        <a:ext uri="{28A0092B-C50C-407E-A947-70E740481C1C}">
+                          <a14:useLocalDpi xmlns:a14="http://schemas.microsoft.com/office/drawing/2010/main" val="0"/>
+                        </a:ext>
+                      </a:extLst>
+                    </a:blip>
+                    <a:srcRect/>
+                    <a:stretch>
+                      <a:fillRect/>
+                    </a:stretch>
+                  </pic:blipFill>
+                  <pic:spPr bwMode="auto">
+                    <a:xfrm>
+                      <a:off x="0" y="0"/>
+                      <a:ext cx="5731510" cy="2183130"/>
+                    </a:xfrm>
+                    <a:prstGeom prst="rect">
+                      <a:avLst/>
+                    </a:prstGeom>
+                    <a:noFill/>
+                    <a:ln>
+                      <a:noFill/>
+                    </a:ln>
+                  </pic:spPr>
+                </pic:pic>
+              </a:graphicData>
+            </a:graphic>
+          </wp:inline>
+        </w:drawing>
+      </w:r>
+    </w:p>
+    <w:p>
+      <w:pPr>
+        <w:rPr>
+          <w:rFonts w:ascii="Franklin Gothic Book" w:hAnsi="Franklin Gothic Book"/>
+        </w:rPr>
+      </w:pPr>
+      <w:r>
+        <w:rPr>
+          <w:rFonts w:ascii="Franklin Gothic Book" w:hAnsi="Franklin Gothic Book"/>
+        </w:rPr>
+        <w:t xml:space="preserve">These methods we need to implement by providing an implement class that </w:t>
+      </w:r>
+      <w:r>
+        <w:rPr>
+          <w:rFonts w:ascii="Franklin Gothic Book" w:hAnsi="Franklin Gothic Book"/>
+        </w:rPr>
+        <w:t xml:space="preserve">uses UserRepository </w:t>
+      </w:r>
+    </w:p>
+    <w:p>
+      <w:pPr>
+        <w:rPr>
+          <w:rFonts w:ascii="Franklin Gothic Book" w:hAnsi="Franklin Gothic Book"/>
+        </w:rPr>
+      </w:pPr>
+      <w:r>
+        <w:rPr>
+          <w:rFonts w:ascii="Franklin Gothic Book" w:hAnsi="Franklin Gothic Book"/>
+          <w:highlight w:val="yellow"/>
+        </w:rPr>
+        <w:t>UserServiceImpl.java</w:t>
+      </w:r>
+    </w:p>
+    <w:p>
+      <w:pPr>
+        <w:rPr>
+          <w:rFonts w:ascii="Franklin Gothic Book" w:hAnsi="Franklin Gothic Book"/>
+        </w:rPr>
+      </w:pPr>
+      <w:r>
+        <w:rPr>
+          <w:rFonts w:ascii="Franklin Gothic Book" w:hAnsi="Franklin Gothic Book"/>
+          <w:noProof/>
+        </w:rPr>
+        <w:lastRenderedPageBreak/>
+        <w:drawing>
+          <wp:inline distT="0" distB="0" distL="0" distR="0" wp14:anchorId="434C6CCB" wp14:editId="0D6D2CE7">
+            <wp:extent cx="5725160" cy="3691890"/>
+            <wp:effectExtent l="0" t="0" r="8890" b="3810"/>
+            <wp:docPr id="32" name="Picture 32"/>
+            <wp:cNvGraphicFramePr>
+              <a:graphicFrameLocks xmlns:a="http://schemas.openxmlformats.org/drawingml/2006/main" noChangeAspect="1"/>
+            </wp:cNvGraphicFramePr>
+            <a:graphic xmlns:a="http://schemas.openxmlformats.org/drawingml/2006/main">
+              <a:graphicData uri="http://schemas.openxmlformats.org/drawingml/2006/picture">
+                <pic:pic xmlns:pic="http://schemas.openxmlformats.org/drawingml/2006/picture">
+                  <pic:nvPicPr>
+                    <pic:cNvPr id="0" name="Picture 12"/>
+                    <pic:cNvPicPr>
+                      <a:picLocks noChangeAspect="1" noChangeArrowheads="1"/>
+                    </pic:cNvPicPr>
+                  </pic:nvPicPr>
+                  <pic:blipFill>
+                    <a:blip r:embed="rId35">
+                      <a:extLst>
+                        <a:ext uri="{28A0092B-C50C-407E-A947-70E740481C1C}">
+                          <a14:useLocalDpi xmlns:a14="http://schemas.microsoft.com/office/drawing/2010/main" val="0"/>
+                        </a:ext>
+                      </a:extLst>
+                    </a:blip>
+                    <a:srcRect/>
+                    <a:stretch>
+                      <a:fillRect/>
+                    </a:stretch>
+                  </pic:blipFill>
+                  <pic:spPr bwMode="auto">
+                    <a:xfrm>
+                      <a:off x="0" y="0"/>
+                      <a:ext cx="5725160" cy="3691890"/>
+                    </a:xfrm>
+                    <a:prstGeom prst="rect">
+                      <a:avLst/>
+                    </a:prstGeom>
+                    <a:noFill/>
+                    <a:ln>
+                      <a:noFill/>
+                    </a:ln>
+                  </pic:spPr>
+                </pic:pic>
+              </a:graphicData>
+            </a:graphic>
+          </wp:inline>
+        </w:drawing>
+      </w:r>
+      <w:r>
+        <w:rPr>
+          <w:rFonts w:ascii="Franklin Gothic Book" w:hAnsi="Franklin Gothic Book"/>
+          <w:noProof/>
+        </w:rPr>
+        <w:drawing>
+          <wp:inline distT="0" distB="0" distL="0" distR="0" wp14:anchorId="737E2310" wp14:editId="272839A2">
+            <wp:extent cx="5725160" cy="3657600"/>
+            <wp:effectExtent l="0" t="0" r="8890" b="0"/>
+            <wp:docPr id="35" name="Picture 35"/>
+            <wp:cNvGraphicFramePr>
+              <a:graphicFrameLocks xmlns:a="http://schemas.openxmlformats.org/drawingml/2006/main" noChangeAspect="1"/>
+            </wp:cNvGraphicFramePr>
+            <a:graphic xmlns:a="http://schemas.openxmlformats.org/drawingml/2006/main">
+              <a:graphicData uri="http://schemas.openxmlformats.org/drawingml/2006/picture">
+                <pic:pic xmlns:pic="http://schemas.openxmlformats.org/drawingml/2006/picture">
+                  <pic:nvPicPr>
+                    <pic:cNvPr id="0" name="Picture 15"/>
+                    <pic:cNvPicPr>
+                      <a:picLocks noChangeAspect="1" noChangeArrowheads="1"/>
+                    </pic:cNvPicPr>
+                  </pic:nvPicPr>
+                  <pic:blipFill>
+                    <a:blip r:embed="rId36">
+                      <a:extLst>
+                        <a:ext uri="{28A0092B-C50C-407E-A947-70E740481C1C}">
+                          <a14:useLocalDpi xmlns:a14="http://schemas.microsoft.com/office/drawing/2010/main" val="0"/>
+                        </a:ext>
+                      </a:extLst>
+                    </a:blip>
+                    <a:srcRect/>
+                    <a:stretch>
+                      <a:fillRect/>
+                    </a:stretch>
+                  </pic:blipFill>
+                  <pic:spPr bwMode="auto">
+                    <a:xfrm>
+                      <a:off x="0" y="0"/>
+                      <a:ext cx="5725160" cy="3657600"/>
+                    </a:xfrm>
+                    <a:prstGeom prst="rect">
+                      <a:avLst/>
+                    </a:prstGeom>
+                    <a:noFill/>
+                    <a:ln>
+                      <a:noFill/>
+                    </a:ln>
+                  </pic:spPr>
+                </pic:pic>
+              </a:graphicData>
+            </a:graphic>
+          </wp:inline>
+        </w:drawing>
+      </w:r>
+    </w:p>
+    <w:p>
+      <w:pPr>
+        <w:rPr>
+          <w:rFonts w:ascii="Franklin Gothic Book" w:hAnsi="Franklin Gothic Book"/>
+        </w:rPr>
+      </w:pPr>
+      <w:r>
+        <w:rPr>
+          <w:rFonts w:ascii="Franklin Gothic Book" w:hAnsi="Franklin Gothic Book"/>
+        </w:rPr>
+        <w:t xml:space="preserve">These methods are called from the controller </w:t>
+      </w:r>
+    </w:p>
+    <w:p>
+      <w:pPr>
+        <w:rPr>
+          <w:rFonts w:ascii="Franklin Gothic Book" w:hAnsi="Franklin Gothic Book"/>
+        </w:rPr>
+      </w:pPr>
+      <w:r>
+        <w:rPr>
+          <w:rFonts w:ascii="Franklin Gothic Book" w:hAnsi="Franklin Gothic Book"/>
+          <w:highlight w:val="yellow"/>
+        </w:rPr>
+        <w:t>SimpleRestApi.java</w:t>
+      </w:r>
+    </w:p>
+    <w:p>
+      <w:pPr>
+        <w:rPr>
+          <w:rFonts w:ascii="Franklin Gothic Book" w:hAnsi="Franklin Gothic Book"/>
+        </w:rPr>
+      </w:pPr>
+      <w:r>
+        <w:rPr>
+          <w:rFonts w:ascii="Franklin Gothic Book" w:hAnsi="Franklin Gothic Book"/>
+          <w:noProof/>
+        </w:rPr>
+        <w:lastRenderedPageBreak/>
+        <w:drawing>
+          <wp:inline distT="0" distB="0" distL="0" distR="0" wp14:anchorId="104F1991" wp14:editId="79EFA820">
+            <wp:extent cx="5725160" cy="4360545"/>
+            <wp:effectExtent l="0" t="0" r="8890" b="1905"/>
+            <wp:docPr id="37" name="Picture 37"/>
+            <wp:cNvGraphicFramePr>
+              <a:graphicFrameLocks xmlns:a="http://schemas.openxmlformats.org/drawingml/2006/main" noChangeAspect="1"/>
+            </wp:cNvGraphicFramePr>
+            <a:graphic xmlns:a="http://schemas.openxmlformats.org/drawingml/2006/main">
+              <a:graphicData uri="http://schemas.openxmlformats.org/drawingml/2006/picture">
+                <pic:pic xmlns:pic="http://schemas.openxmlformats.org/drawingml/2006/picture">
+                  <pic:nvPicPr>
+                    <pic:cNvPr id="0" name="Picture 16"/>
+                    <pic:cNvPicPr>
+                      <a:picLocks noChangeAspect="1" noChangeArrowheads="1"/>
+                    </pic:cNvPicPr>
+                  </pic:nvPicPr>
+                  <pic:blipFill>
+                    <a:blip r:embed="rId37">
+                      <a:extLst>
+                        <a:ext uri="{28A0092B-C50C-407E-A947-70E740481C1C}">
+                          <a14:useLocalDpi xmlns:a14="http://schemas.microsoft.com/office/drawing/2010/main" val="0"/>
+                        </a:ext>
+                      </a:extLst>
+                    </a:blip>
+                    <a:srcRect/>
+                    <a:stretch>
+                      <a:fillRect/>
+                    </a:stretch>
+                  </pic:blipFill>
+                  <pic:spPr bwMode="auto">
+                    <a:xfrm>
+                      <a:off x="0" y="0"/>
+                      <a:ext cx="5725160" cy="4360545"/>
+                    </a:xfrm>
+                    <a:prstGeom prst="rect">
+                      <a:avLst/>
+                    </a:prstGeom>
+                    <a:noFill/>
+                    <a:ln>
+                      <a:noFill/>
+                    </a:ln>
+                  </pic:spPr>
+                </pic:pic>
+              </a:graphicData>
+            </a:graphic>
+          </wp:inline>
+        </w:drawing>
+      </w:r>
+      <w:r>
+        <w:rPr>
+          <w:rFonts w:ascii="Franklin Gothic Book" w:hAnsi="Franklin Gothic Book"/>
+          <w:noProof/>
+        </w:rPr>
+        <w:drawing>
+          <wp:inline distT="0" distB="0" distL="0" distR="0" wp14:anchorId="2F379A3D" wp14:editId="7BD8197D">
+            <wp:extent cx="5731510" cy="2047240"/>
+            <wp:effectExtent l="0" t="0" r="2540" b="0"/>
+            <wp:docPr id="38" name="Picture 38"/>
+            <wp:cNvGraphicFramePr>
+              <a:graphicFrameLocks xmlns:a="http://schemas.openxmlformats.org/drawingml/2006/main" noChangeAspect="1"/>
+            </wp:cNvGraphicFramePr>
+            <a:graphic xmlns:a="http://schemas.openxmlformats.org/drawingml/2006/main">
+              <a:graphicData uri="http://schemas.openxmlformats.org/drawingml/2006/picture">
+                <pic:pic xmlns:pic="http://schemas.openxmlformats.org/drawingml/2006/picture">
+                  <pic:nvPicPr>
+                    <pic:cNvPr id="0" name="Picture 17"/>
+                    <pic:cNvPicPr>
+                      <a:picLocks noChangeAspect="1" noChangeArrowheads="1"/>
+                    </pic:cNvPicPr>
+                  </pic:nvPicPr>
+                  <pic:blipFill>
+                    <a:blip r:embed="rId38">
+                      <a:extLst>
+                        <a:ext uri="{28A0092B-C50C-407E-A947-70E740481C1C}">
+                          <a14:useLocalDpi xmlns:a14="http://schemas.microsoft.com/office/drawing/2010/main" val="0"/>
+                        </a:ext>
+                      </a:extLst>
+                    </a:blip>
+                    <a:srcRect/>
+                    <a:stretch>
+                      <a:fillRect/>
+                    </a:stretch>
+                  </pic:blipFill>
+                  <pic:spPr bwMode="auto">
+                    <a:xfrm>
+                      <a:off x="0" y="0"/>
+                      <a:ext cx="5731510" cy="2047240"/>
+                    </a:xfrm>
+                    <a:prstGeom prst="rect">
+                      <a:avLst/>
+                    </a:prstGeom>
+                    <a:noFill/>
+                    <a:ln>
+                      <a:noFill/>
+                    </a:ln>
+                  </pic:spPr>
+                </pic:pic>
+              </a:graphicData>
+            </a:graphic>
+          </wp:inline>
+        </w:drawing>
+      </w:r>
+    </w:p>
+    <w:p>
+      <w:pPr>
+        <w:rPr>
+          <w:rFonts w:ascii="Franklin Gothic Book" w:hAnsi="Franklin Gothic Book"/>
+        </w:rPr>
+      </w:pPr>
+      <w:r>
+        <w:rPr>
+          <w:rFonts w:ascii="Franklin Gothic Book" w:hAnsi="Franklin Gothic Book"/>
+          <w:highlight w:val="yellow"/>
+        </w:rPr>
+        <w:t>Post method testing</w:t>
+      </w:r>
+    </w:p>
+    <w:p>
+      <w:pPr>
+        <w:rPr>
+          <w:rFonts w:ascii="Franklin Gothic Book" w:hAnsi="Franklin Gothic Book"/>
+        </w:rPr>
+      </w:pPr>
+      <w:r>
+        <w:rPr>
+          <w:rFonts w:ascii="Franklin Gothic Book" w:hAnsi="Franklin Gothic Book"/>
+          <w:noProof/>
+        </w:rPr>
+        <w:lastRenderedPageBreak/>
+        <w:drawing>
+          <wp:inline distT="0" distB="0" distL="0" distR="0" wp14:anchorId="746E8651" wp14:editId="507C6B7D">
+            <wp:extent cx="5303520" cy="4663440"/>
+            <wp:effectExtent l="0" t="0" r="0" b="3810"/>
+            <wp:docPr id="39" name="Picture 39"/>
+            <wp:cNvGraphicFramePr>
+              <a:graphicFrameLocks xmlns:a="http://schemas.openxmlformats.org/drawingml/2006/main" noChangeAspect="1"/>
+            </wp:cNvGraphicFramePr>
+            <a:graphic xmlns:a="http://schemas.openxmlformats.org/drawingml/2006/main">
+              <a:graphicData uri="http://schemas.openxmlformats.org/drawingml/2006/picture">
+                <pic:pic xmlns:pic="http://schemas.openxmlformats.org/drawingml/2006/picture">
+                  <pic:nvPicPr>
+                    <pic:cNvPr id="0" name="Picture 18"/>
+                    <pic:cNvPicPr>
+                      <a:picLocks noChangeAspect="1" noChangeArrowheads="1"/>
+                    </pic:cNvPicPr>
+                  </pic:nvPicPr>
+                  <pic:blipFill>
+                    <a:blip r:embed="rId39">
+                      <a:extLst>
+                        <a:ext uri="{28A0092B-C50C-407E-A947-70E740481C1C}">
+                          <a14:useLocalDpi xmlns:a14="http://schemas.microsoft.com/office/drawing/2010/main" val="0"/>
+                        </a:ext>
+                      </a:extLst>
+                    </a:blip>
+                    <a:srcRect/>
+                    <a:stretch>
+                      <a:fillRect/>
+                    </a:stretch>
+                  </pic:blipFill>
+                  <pic:spPr bwMode="auto">
+                    <a:xfrm>
+                      <a:off x="0" y="0"/>
+                      <a:ext cx="5303520" cy="4663440"/>
+                    </a:xfrm>
+                    <a:prstGeom prst="rect">
+                      <a:avLst/>
+                    </a:prstGeom>
+                    <a:noFill/>
+                    <a:ln>
+                      <a:noFill/>
+                    </a:ln>
+                  </pic:spPr>
+                </pic:pic>
+              </a:graphicData>
+            </a:graphic>
+          </wp:inline>
+        </w:drawing>
+      </w:r>
+    </w:p>
+    <w:p>
+      <w:pPr>
+        <w:rPr>
+          <w:rFonts w:ascii="Franklin Gothic Book" w:hAnsi="Franklin Gothic Book"/>
+        </w:rPr>
+      </w:pPr>
+      <w:r>
+        <w:rPr>
+          <w:rFonts w:ascii="Franklin Gothic Book" w:hAnsi="Franklin Gothic Book"/>
+          <w:highlight w:val="yellow"/>
+        </w:rPr>
+        <w:t>PUT Method testing</w:t>
+      </w:r>
+    </w:p>
+    <w:p>
+      <w:pPr>
+        <w:rPr>
+          <w:rFonts w:ascii="Franklin Gothic Book" w:hAnsi="Franklin Gothic Book"/>
+        </w:rPr>
+      </w:pPr>
+      <w:r>
+        <w:rPr>
+          <w:rFonts w:ascii="Franklin Gothic Book" w:hAnsi="Franklin Gothic Book"/>
+          <w:noProof/>
+        </w:rPr>
+        <w:lastRenderedPageBreak/>
+        <w:drawing>
+          <wp:inline distT="0" distB="0" distL="0" distR="0" wp14:anchorId="7EF861F9" wp14:editId="58D710CE">
+            <wp:extent cx="4754880" cy="4663440"/>
+            <wp:effectExtent l="0" t="0" r="7620" b="3810"/>
+            <wp:docPr id="40" name="Picture 40"/>
+            <wp:cNvGraphicFramePr>
+              <a:graphicFrameLocks xmlns:a="http://schemas.openxmlformats.org/drawingml/2006/main" noChangeAspect="1"/>
+            </wp:cNvGraphicFramePr>
+            <a:graphic xmlns:a="http://schemas.openxmlformats.org/drawingml/2006/main">
+              <a:graphicData uri="http://schemas.openxmlformats.org/drawingml/2006/picture">
+                <pic:pic xmlns:pic="http://schemas.openxmlformats.org/drawingml/2006/picture">
+                  <pic:nvPicPr>
+                    <pic:cNvPr id="0" name="Picture 19"/>
+                    <pic:cNvPicPr>
+                      <a:picLocks noChangeAspect="1" noChangeArrowheads="1"/>
+                    </pic:cNvPicPr>
+                  </pic:nvPicPr>
+                  <pic:blipFill>
+                    <a:blip r:embed="rId40">
+                      <a:extLst>
+                        <a:ext uri="{28A0092B-C50C-407E-A947-70E740481C1C}">
+                          <a14:useLocalDpi xmlns:a14="http://schemas.microsoft.com/office/drawing/2010/main" val="0"/>
+                        </a:ext>
+                      </a:extLst>
+                    </a:blip>
+                    <a:srcRect/>
+                    <a:stretch>
+                      <a:fillRect/>
+                    </a:stretch>
+                  </pic:blipFill>
+                  <pic:spPr bwMode="auto">
+                    <a:xfrm>
+                      <a:off x="0" y="0"/>
+                      <a:ext cx="4754880" cy="4663440"/>
+                    </a:xfrm>
+                    <a:prstGeom prst="rect">
+                      <a:avLst/>
+                    </a:prstGeom>
+                    <a:noFill/>
+                    <a:ln>
+                      <a:noFill/>
+                    </a:ln>
+                  </pic:spPr>
+                </pic:pic>
+              </a:graphicData>
+            </a:graphic>
+          </wp:inline>
+        </w:drawing>
+      </w:r>
+    </w:p>
+    <w:p>
+      <w:pPr>
+        <w:rPr>
+          <w:rFonts w:ascii="Franklin Gothic Book" w:hAnsi="Franklin Gothic Book"/>
+        </w:rPr>
+      </w:pPr>
+    </w:p>
+    <w:p>
+      <w:pPr>
+        <w:rPr>
+          <w:rFonts w:ascii="Franklin Gothic Book" w:hAnsi="Franklin Gothic Book"/>
+        </w:rPr>
+      </w:pPr>
+      <w:r>
+        <w:rPr>
+          <w:rFonts w:ascii="Franklin Gothic Book" w:hAnsi="Franklin Gothic Book"/>
+        </w:rPr>
+        <w:t>In the Entity you can have an association mapping like @OneToOne, @OneToMany, where a single user may have one or more mapping of a particular object</w:t>
+      </w:r>
+    </w:p>
+    <w:p>
+      <w:pPr>
+        <w:rPr>
+          <w:rFonts w:ascii="Franklin Gothic Book" w:hAnsi="Franklin Gothic Book"/>
+        </w:rPr>
+      </w:pPr>
+      <w:r>
+        <w:rPr>
+          <w:rFonts w:ascii="Franklin Gothic Book" w:hAnsi="Franklin Gothic Book"/>
+        </w:rPr>
+        <w:t xml:space="preserve">ex: </w:t>
+      </w:r>
+    </w:p>
+    <w:p>
+      <w:pPr>
+        <w:rPr>
+          <w:rFonts w:ascii="Franklin Gothic Book" w:hAnsi="Franklin Gothic Book"/>
+        </w:rPr>
+      </w:pPr>
+      <w:r>
+        <w:rPr>
+          <w:rFonts w:ascii="Franklin Gothic Book" w:hAnsi="Franklin Gothic Book"/>
+        </w:rPr>
+        <w:t xml:space="preserve">User has an address </w:t>
+      </w:r>
+    </w:p>
+    <w:p>
+      <w:pPr>
+        <w:rPr>
+          <w:rFonts w:ascii="Franklin Gothic Book" w:hAnsi="Franklin Gothic Book"/>
+        </w:rPr>
+      </w:pPr>
+      <w:r>
+        <w:rPr>
+          <w:rFonts w:ascii="Franklin Gothic Book" w:hAnsi="Franklin Gothic Book"/>
+        </w:rPr>
+        <w:t>(or)</w:t>
+      </w:r>
+    </w:p>
+    <w:p>
+      <w:pPr>
+        <w:rPr>
+          <w:rFonts w:ascii="Franklin Gothic Book" w:hAnsi="Franklin Gothic Book"/>
+        </w:rPr>
+      </w:pPr>
+      <w:r>
+        <w:rPr>
+          <w:rFonts w:ascii="Franklin Gothic Book" w:hAnsi="Franklin Gothic Book"/>
+        </w:rPr>
+        <w:t>Order has one or more LineItem</w:t>
+      </w:r>
+    </w:p>
+    <w:p>
+      <w:pPr>
+        <w:rPr>
+          <w:rFonts w:ascii="Franklin Gothic Book" w:hAnsi="Franklin Gothic Book"/>
+        </w:rPr>
+      </w:pPr>
+      <w:r>
+        <w:rPr>
+          <w:rFonts w:ascii="Franklin Gothic Book" w:hAnsi="Franklin Gothic Book"/>
+        </w:rPr>
+        <w:t>(or)</w:t>
+      </w:r>
+    </w:p>
+    <w:p>
+      <w:pPr>
+        <w:rPr>
+          <w:rFonts w:ascii="Franklin Gothic Book" w:hAnsi="Franklin Gothic Book"/>
+        </w:rPr>
+      </w:pPr>
+      <w:r>
+        <w:rPr>
+          <w:rFonts w:ascii="Franklin Gothic Book" w:hAnsi="Franklin Gothic Book"/>
+        </w:rPr>
+        <w:t>Customer has one or more Order</w:t>
+      </w:r>
+    </w:p>
+    <w:p>
+      <w:pPr>
+        <w:rPr>
+          <w:rFonts w:ascii="Franklin Gothic Book" w:hAnsi="Franklin Gothic Book"/>
+        </w:rPr>
+      </w:pPr>
+      <w:r>
+        <w:rPr>
+          <w:rFonts w:ascii="Franklin Gothic Book" w:hAnsi="Franklin Gothic Book"/>
+          <w:highlight w:val="yellow"/>
+        </w:rPr>
+        <w:t>Activity:</w:t>
+      </w:r>
+    </w:p>
+    <w:p>
+      <w:pPr>
+        <w:rPr>
+          <w:rFonts w:ascii="Franklin Gothic Book" w:hAnsi="Franklin Gothic Book"/>
+        </w:rPr>
+      </w:pPr>
+      <w:r>
+        <w:rPr>
+          <w:rFonts w:ascii="Franklin Gothic Book" w:hAnsi="Franklin Gothic Book"/>
+        </w:rPr>
+        <w:t>Create a layered architecture</w:t>
+      </w:r>
+      <w:r>
+        <w:rPr>
+          <w:rFonts w:ascii="Franklin Gothic Book" w:hAnsi="Franklin Gothic Book"/>
+        </w:rPr>
+        <w:t xml:space="preserve"> (Controller, Service &amp; Dao i.e., Repository interfaces)</w:t>
+      </w:r>
+      <w:r>
+        <w:rPr>
+          <w:rFonts w:ascii="Franklin Gothic Book" w:hAnsi="Franklin Gothic Book"/>
+        </w:rPr>
+        <w:t xml:space="preserve"> which can perform customer to order items, the application must have a Customer who can place multiple orders and each order can have multiple line items</w:t>
+      </w:r>
+    </w:p>
+    <w:p>
+      <w:pPr>
+        <w:rPr>
+          <w:rFonts w:ascii="Franklin Gothic Book" w:hAnsi="Franklin Gothic Book"/>
+        </w:rPr>
+      </w:pPr>
+      <w:r>
+        <w:rPr>
+          <w:rFonts w:ascii="Franklin Gothic Book" w:hAnsi="Franklin Gothic Book"/>
+        </w:rPr>
+        <w:t>Customer will have: id, name, List&lt;Order&gt; (one to many)</w:t>
+      </w:r>
+    </w:p>
+    <w:p>
+      <w:pPr>
+        <w:rPr>
+          <w:rFonts w:ascii="Franklin Gothic Book" w:hAnsi="Franklin Gothic Book"/>
+        </w:rPr>
+      </w:pPr>
+      <w:r>
+        <w:rPr>
+          <w:rFonts w:ascii="Franklin Gothic Book" w:hAnsi="Franklin Gothic Book"/>
+        </w:rPr>
+        <w:t>Order will have: id, List&lt;LineItems&gt; (one to many)</w:t>
+      </w:r>
+    </w:p>
+    <w:p>
+      <w:pPr>
+        <w:rPr>
+          <w:rFonts w:ascii="Franklin Gothic Book" w:hAnsi="Franklin Gothic Book"/>
+        </w:rPr>
+      </w:pPr>
+      <w:r>
+        <w:rPr>
+          <w:rFonts w:ascii="Franklin Gothic Book" w:hAnsi="Franklin Gothic Book"/>
+        </w:rPr>
+        <w:t>LineItems will have: id, itemName, quantity, price</w:t>
+      </w:r>
+    </w:p>
+    <w:p>
+      <w:pPr>
+        <w:rPr>
+          <w:rFonts w:ascii="Franklin Gothic Book" w:hAnsi="Franklin Gothic Book"/>
+        </w:rPr>
+      </w:pPr>
+      <w:r>
+        <w:rPr>
+          <w:rFonts w:ascii="Franklin Gothic Book" w:hAnsi="Franklin Gothic Book"/>
+        </w:rPr>
+        <w:lastRenderedPageBreak/>
+        <w:t>You must able to place one or more orders from the postman &amp; also must able to view orders from the customer</w:t>
+      </w:r>
+      <w:r>
+        <w:rPr>
+          <w:rFonts w:ascii="Franklin Gothic Book" w:hAnsi="Franklin Gothic Book"/>
+        </w:rPr>
+        <w:t>s</w:t>
+      </w:r>
+      <w:r>
+        <w:rPr>
+          <w:rFonts w:ascii="Franklin Gothic Book" w:hAnsi="Franklin Gothic Book"/>
+        </w:rPr>
+        <w:t>.</w:t>
+      </w:r>
+    </w:p>
+    <w:p>
+      <w:pPr>
+        <w:rPr>
+          <w:rFonts w:ascii="Franklin Gothic Book" w:hAnsi="Franklin Gothic Book"/>
+        </w:rPr>
+      </w:pPr>
+      <w:r>
+        <w:rPr>
+          <w:rFonts w:ascii="Franklin Gothic Book" w:hAnsi="Franklin Gothic Book"/>
+        </w:rPr>
+        <w:t>You will have 2 webservices</w:t>
+      </w:r>
+    </w:p>
+    <w:p>
+      <w:pPr>
+        <w:pStyle w:val="ListParagraph"/>
+        <w:numPr>
+          <w:ilvl w:val="0"/>
+          <w:numId w:val="8"/>
+        </w:numPr>
+        <w:rPr>
+          <w:rFonts w:ascii="Franklin Gothic Book" w:hAnsi="Franklin Gothic Book"/>
+        </w:rPr>
+      </w:pPr>
+      <w:r>
+        <w:rPr>
+          <w:rFonts w:ascii="Franklin Gothic Book" w:hAnsi="Franklin Gothic Book"/>
+        </w:rPr>
+        <w:t>Place orders</w:t>
+      </w:r>
+    </w:p>
+    <w:p>
+      <w:pPr>
+        <w:pStyle w:val="ListParagraph"/>
+        <w:numPr>
+          <w:ilvl w:val="0"/>
+          <w:numId w:val="8"/>
+        </w:numPr>
+        <w:rPr>
+          <w:rFonts w:ascii="Franklin Gothic Book" w:hAnsi="Franklin Gothic Book"/>
+        </w:rPr>
+      </w:pPr>
+      <w:r>
+        <w:rPr>
+          <w:rFonts w:ascii="Franklin Gothic Book" w:hAnsi="Franklin Gothic Book"/>
+        </w:rPr>
+        <w:t>View orders</w:t>
+      </w:r>
     </w:p>
     <w:sectPr>
       <w:pgSz w:w="11906" w:h="16838"/>
@@ -2821,6 +4733,95 @@
     </w:lvl>
   </w:abstractNum>
   <w:abstractNum w:abstractNumId="2" w15:restartNumberingAfterBreak="0">
+    <w:nsid w:val="121619CB"/>
+    <w:multiLevelType w:val="hybridMultilevel"/>
+    <w:tmpl w:val="78606496"/>
+    <w:lvl w:ilvl="0" w:tplc="04D82838">
+      <w:start w:val="1"/>
+      <w:numFmt w:val="decimal"/>
+      <w:lvlText w:val="%1."/>
+      <w:lvlJc w:val="left"/>
+      <w:pPr>
+        <w:ind w:left="720" w:hanging="360"/>
+      </w:pPr>
+      <w:rPr>
+        <w:rFonts w:hint="default"/>
+      </w:rPr>
+    </w:lvl>
+    <w:lvl w:ilvl="1" w:tplc="40090019" w:tentative="1">
+      <w:start w:val="1"/>
+      <w:numFmt w:val="lowerLetter"/>
+      <w:lvlText w:val="%2."/>
+      <w:lvlJc w:val="left"/>
+      <w:pPr>
+        <w:ind w:left="1440" w:hanging="360"/>
+      </w:pPr>
+    </w:lvl>
+    <w:lvl w:ilvl="2" w:tplc="4009001B" w:tentative="1">
+      <w:start w:val="1"/>
+      <w:numFmt w:val="lowerRoman"/>
+      <w:lvlText w:val="%3."/>
+      <w:lvlJc w:val="right"/>
+      <w:pPr>
+        <w:ind w:left="2160" w:hanging="180"/>
+      </w:pPr>
+    </w:lvl>
+    <w:lvl w:ilvl="3" w:tplc="4009000F" w:tentative="1">
+      <w:start w:val="1"/>
+      <w:numFmt w:val="decimal"/>
+      <w:lvlText w:val="%4."/>
+      <w:lvlJc w:val="left"/>
+      <w:pPr>
+        <w:ind w:left="2880" w:hanging="360"/>
+      </w:pPr>
+    </w:lvl>
+    <w:lvl w:ilvl="4" w:tplc="40090019" w:tentative="1">
+      <w:start w:val="1"/>
+      <w:numFmt w:val="lowerLetter"/>
+      <w:lvlText w:val="%5."/>
+      <w:lvlJc w:val="left"/>
+      <w:pPr>
+        <w:ind w:left="3600" w:hanging="360"/>
+      </w:pPr>
+    </w:lvl>
+    <w:lvl w:ilvl="5" w:tplc="4009001B" w:tentative="1">
+      <w:start w:val="1"/>
+      <w:numFmt w:val="lowerRoman"/>
+      <w:lvlText w:val="%6."/>
+      <w:lvlJc w:val="right"/>
+      <w:pPr>
+        <w:ind w:left="4320" w:hanging="180"/>
+      </w:pPr>
+    </w:lvl>
+    <w:lvl w:ilvl="6" w:tplc="4009000F" w:tentative="1">
+      <w:start w:val="1"/>
+      <w:numFmt w:val="decimal"/>
+      <w:lvlText w:val="%7."/>
+      <w:lvlJc w:val="left"/>
+      <w:pPr>
+        <w:ind w:left="5040" w:hanging="360"/>
+      </w:pPr>
+    </w:lvl>
+    <w:lvl w:ilvl="7" w:tplc="40090019" w:tentative="1">
+      <w:start w:val="1"/>
+      <w:numFmt w:val="lowerLetter"/>
+      <w:lvlText w:val="%8."/>
+      <w:lvlJc w:val="left"/>
+      <w:pPr>
+        <w:ind w:left="5760" w:hanging="360"/>
+      </w:pPr>
+    </w:lvl>
+    <w:lvl w:ilvl="8" w:tplc="4009001B" w:tentative="1">
+      <w:start w:val="1"/>
+      <w:numFmt w:val="lowerRoman"/>
+      <w:lvlText w:val="%9."/>
+      <w:lvlJc w:val="right"/>
+      <w:pPr>
+        <w:ind w:left="6480" w:hanging="180"/>
+      </w:pPr>
+    </w:lvl>
+  </w:abstractNum>
+  <w:abstractNum w:abstractNumId="3" w15:restartNumberingAfterBreak="0">
     <w:nsid w:val="12C41F2B"/>
     <w:multiLevelType w:val="hybridMultilevel"/>
     <w:tmpl w:val="88BC36E8"/>
@@ -2933,7 +4934,185 @@
       </w:rPr>
     </w:lvl>
   </w:abstractNum>
-  <w:abstractNum w:abstractNumId="3" w15:restartNumberingAfterBreak="0">
+  <w:abstractNum w:abstractNumId="4" w15:restartNumberingAfterBreak="0">
+    <w:nsid w:val="1DAC152F"/>
+    <w:multiLevelType w:val="hybridMultilevel"/>
+    <w:tmpl w:val="A43AD884"/>
+    <w:lvl w:ilvl="0" w:tplc="CAACA9FC">
+      <w:start w:val="1"/>
+      <w:numFmt w:val="decimal"/>
+      <w:lvlText w:val="%1."/>
+      <w:lvlJc w:val="left"/>
+      <w:pPr>
+        <w:ind w:left="720" w:hanging="360"/>
+      </w:pPr>
+      <w:rPr>
+        <w:rFonts w:hint="default"/>
+      </w:rPr>
+    </w:lvl>
+    <w:lvl w:ilvl="1" w:tplc="40090019">
+      <w:start w:val="1"/>
+      <w:numFmt w:val="lowerLetter"/>
+      <w:lvlText w:val="%2."/>
+      <w:lvlJc w:val="left"/>
+      <w:pPr>
+        <w:ind w:left="1440" w:hanging="360"/>
+      </w:pPr>
+    </w:lvl>
+    <w:lvl w:ilvl="2" w:tplc="4009001B" w:tentative="1">
+      <w:start w:val="1"/>
+      <w:numFmt w:val="lowerRoman"/>
+      <w:lvlText w:val="%3."/>
+      <w:lvlJc w:val="right"/>
+      <w:pPr>
+        <w:ind w:left="2160" w:hanging="180"/>
+      </w:pPr>
+    </w:lvl>
+    <w:lvl w:ilvl="3" w:tplc="4009000F" w:tentative="1">
+      <w:start w:val="1"/>
+      <w:numFmt w:val="decimal"/>
+      <w:lvlText w:val="%4."/>
+      <w:lvlJc w:val="left"/>
+      <w:pPr>
+        <w:ind w:left="2880" w:hanging="360"/>
+      </w:pPr>
+    </w:lvl>
+    <w:lvl w:ilvl="4" w:tplc="40090019" w:tentative="1">
+      <w:start w:val="1"/>
+      <w:numFmt w:val="lowerLetter"/>
+      <w:lvlText w:val="%5."/>
+      <w:lvlJc w:val="left"/>
+      <w:pPr>
+        <w:ind w:left="3600" w:hanging="360"/>
+      </w:pPr>
+    </w:lvl>
+    <w:lvl w:ilvl="5" w:tplc="4009001B" w:tentative="1">
+      <w:start w:val="1"/>
+      <w:numFmt w:val="lowerRoman"/>
+      <w:lvlText w:val="%6."/>
+      <w:lvlJc w:val="right"/>
+      <w:pPr>
+        <w:ind w:left="4320" w:hanging="180"/>
+      </w:pPr>
+    </w:lvl>
+    <w:lvl w:ilvl="6" w:tplc="4009000F" w:tentative="1">
+      <w:start w:val="1"/>
+      <w:numFmt w:val="decimal"/>
+      <w:lvlText w:val="%7."/>
+      <w:lvlJc w:val="left"/>
+      <w:pPr>
+        <w:ind w:left="5040" w:hanging="360"/>
+      </w:pPr>
+    </w:lvl>
+    <w:lvl w:ilvl="7" w:tplc="40090019" w:tentative="1">
+      <w:start w:val="1"/>
+      <w:numFmt w:val="lowerLetter"/>
+      <w:lvlText w:val="%8."/>
+      <w:lvlJc w:val="left"/>
+      <w:pPr>
+        <w:ind w:left="5760" w:hanging="360"/>
+      </w:pPr>
+    </w:lvl>
+    <w:lvl w:ilvl="8" w:tplc="4009001B" w:tentative="1">
+      <w:start w:val="1"/>
+      <w:numFmt w:val="lowerRoman"/>
+      <w:lvlText w:val="%9."/>
+      <w:lvlJc w:val="right"/>
+      <w:pPr>
+        <w:ind w:left="6480" w:hanging="180"/>
+      </w:pPr>
+    </w:lvl>
+  </w:abstractNum>
+  <w:abstractNum w:abstractNumId="5" w15:restartNumberingAfterBreak="0">
+    <w:nsid w:val="2C8947BE"/>
+    <w:multiLevelType w:val="hybridMultilevel"/>
+    <w:tmpl w:val="1B284F32"/>
+    <w:lvl w:ilvl="0" w:tplc="7AF69AF4">
+      <w:start w:val="1"/>
+      <w:numFmt w:val="decimal"/>
+      <w:lvlText w:val="%1."/>
+      <w:lvlJc w:val="left"/>
+      <w:pPr>
+        <w:ind w:left="720" w:hanging="360"/>
+      </w:pPr>
+      <w:rPr>
+        <w:rFonts w:hint="default"/>
+      </w:rPr>
+    </w:lvl>
+    <w:lvl w:ilvl="1" w:tplc="40090019" w:tentative="1">
+      <w:start w:val="1"/>
+      <w:numFmt w:val="lowerLetter"/>
+      <w:lvlText w:val="%2."/>
+      <w:lvlJc w:val="left"/>
+      <w:pPr>
+        <w:ind w:left="1440" w:hanging="360"/>
+      </w:pPr>
+    </w:lvl>
+    <w:lvl w:ilvl="2" w:tplc="4009001B" w:tentative="1">
+      <w:start w:val="1"/>
+      <w:numFmt w:val="lowerRoman"/>
+      <w:lvlText w:val="%3."/>
+      <w:lvlJc w:val="right"/>
+      <w:pPr>
+        <w:ind w:left="2160" w:hanging="180"/>
+      </w:pPr>
+    </w:lvl>
+    <w:lvl w:ilvl="3" w:tplc="4009000F" w:tentative="1">
+      <w:start w:val="1"/>
+      <w:numFmt w:val="decimal"/>
+      <w:lvlText w:val="%4."/>
+      <w:lvlJc w:val="left"/>
+      <w:pPr>
+        <w:ind w:left="2880" w:hanging="360"/>
+      </w:pPr>
+    </w:lvl>
+    <w:lvl w:ilvl="4" w:tplc="40090019" w:tentative="1">
+      <w:start w:val="1"/>
+      <w:numFmt w:val="lowerLetter"/>
+      <w:lvlText w:val="%5."/>
+      <w:lvlJc w:val="left"/>
+      <w:pPr>
+        <w:ind w:left="3600" w:hanging="360"/>
+      </w:pPr>
+    </w:lvl>
+    <w:lvl w:ilvl="5" w:tplc="4009001B" w:tentative="1">
+      <w:start w:val="1"/>
+      <w:numFmt w:val="lowerRoman"/>
+      <w:lvlText w:val="%6."/>
+      <w:lvlJc w:val="right"/>
+      <w:pPr>
+        <w:ind w:left="4320" w:hanging="180"/>
+      </w:pPr>
+    </w:lvl>
+    <w:lvl w:ilvl="6" w:tplc="4009000F" w:tentative="1">
+      <w:start w:val="1"/>
+      <w:numFmt w:val="decimal"/>
+      <w:lvlText w:val="%7."/>
+      <w:lvlJc w:val="left"/>
+      <w:pPr>
+        <w:ind w:left="5040" w:hanging="360"/>
+      </w:pPr>
+    </w:lvl>
+    <w:lvl w:ilvl="7" w:tplc="40090019" w:tentative="1">
+      <w:start w:val="1"/>
+      <w:numFmt w:val="lowerLetter"/>
+      <w:lvlText w:val="%8."/>
+      <w:lvlJc w:val="left"/>
+      <w:pPr>
+        <w:ind w:left="5760" w:hanging="360"/>
+      </w:pPr>
+    </w:lvl>
+    <w:lvl w:ilvl="8" w:tplc="4009001B" w:tentative="1">
+      <w:start w:val="1"/>
+      <w:numFmt w:val="lowerRoman"/>
+      <w:lvlText w:val="%9."/>
+      <w:lvlJc w:val="right"/>
+      <w:pPr>
+        <w:ind w:left="6480" w:hanging="180"/>
+      </w:pPr>
+    </w:lvl>
+  </w:abstractNum>
+  <w:abstractNum w:abstractNumId="6" w15:restartNumberingAfterBreak="0">
     <w:nsid w:val="518F0F9A"/>
     <w:multiLevelType w:val="hybridMultilevel"/>
     <w:tmpl w:val="053E67A0"/>
@@ -3022,17 +5201,118 @@
       </w:pPr>
     </w:lvl>
   </w:abstractNum>
+  <w:abstractNum w:abstractNumId="7" w15:restartNumberingAfterBreak="0">
+    <w:nsid w:val="663C4E1C"/>
+    <w:multiLevelType w:val="hybridMultilevel"/>
+    <w:tmpl w:val="D4CAC5C0"/>
+    <w:lvl w:ilvl="0" w:tplc="6FB03612">
+      <w:start w:val="1"/>
+      <w:numFmt w:val="decimal"/>
+      <w:lvlText w:val="%1."/>
+      <w:lvlJc w:val="left"/>
+      <w:pPr>
+        <w:ind w:left="720" w:hanging="360"/>
+      </w:pPr>
+      <w:rPr>
+        <w:rFonts w:hint="default"/>
+      </w:rPr>
+    </w:lvl>
+    <w:lvl w:ilvl="1" w:tplc="40090019" w:tentative="1">
+      <w:start w:val="1"/>
+      <w:numFmt w:val="lowerLetter"/>
+      <w:lvlText w:val="%2."/>
+      <w:lvlJc w:val="left"/>
+      <w:pPr>
+        <w:ind w:left="1440" w:hanging="360"/>
+      </w:pPr>
+    </w:lvl>
+    <w:lvl w:ilvl="2" w:tplc="4009001B" w:tentative="1">
+      <w:start w:val="1"/>
+      <w:numFmt w:val="lowerRoman"/>
+      <w:lvlText w:val="%3."/>
+      <w:lvlJc w:val="right"/>
+      <w:pPr>
+        <w:ind w:left="2160" w:hanging="180"/>
+      </w:pPr>
+    </w:lvl>
+    <w:lvl w:ilvl="3" w:tplc="4009000F" w:tentative="1">
+      <w:start w:val="1"/>
+      <w:numFmt w:val="decimal"/>
+      <w:lvlText w:val="%4."/>
+      <w:lvlJc w:val="left"/>
+      <w:pPr>
+        <w:ind w:left="2880" w:hanging="360"/>
+      </w:pPr>
+    </w:lvl>
+    <w:lvl w:ilvl="4" w:tplc="40090019" w:tentative="1">
+      <w:start w:val="1"/>
+      <w:numFmt w:val="lowerLetter"/>
+      <w:lvlText w:val="%5."/>
+      <w:lvlJc w:val="left"/>
+      <w:pPr>
+        <w:ind w:left="3600" w:hanging="360"/>
+      </w:pPr>
+    </w:lvl>
+    <w:lvl w:ilvl="5" w:tplc="4009001B" w:tentative="1">
+      <w:start w:val="1"/>
+      <w:numFmt w:val="lowerRoman"/>
+      <w:lvlText w:val="%6."/>
+      <w:lvlJc w:val="right"/>
+      <w:pPr>
+        <w:ind w:left="4320" w:hanging="180"/>
+      </w:pPr>
+    </w:lvl>
+    <w:lvl w:ilvl="6" w:tplc="4009000F" w:tentative="1">
+      <w:start w:val="1"/>
+      <w:numFmt w:val="decimal"/>
+      <w:lvlText w:val="%7."/>
+      <w:lvlJc w:val="left"/>
+      <w:pPr>
+        <w:ind w:left="5040" w:hanging="360"/>
+      </w:pPr>
+    </w:lvl>
+    <w:lvl w:ilvl="7" w:tplc="40090019" w:tentative="1">
+      <w:start w:val="1"/>
+      <w:numFmt w:val="lowerLetter"/>
+      <w:lvlText w:val="%8."/>
+      <w:lvlJc w:val="left"/>
+      <w:pPr>
+        <w:ind w:left="5760" w:hanging="360"/>
+      </w:pPr>
+    </w:lvl>
+    <w:lvl w:ilvl="8" w:tplc="4009001B" w:tentative="1">
+      <w:start w:val="1"/>
+      <w:numFmt w:val="lowerRoman"/>
+      <w:lvlText w:val="%9."/>
+      <w:lvlJc w:val="right"/>
+      <w:pPr>
+        <w:ind w:left="6480" w:hanging="180"/>
+      </w:pPr>
+    </w:lvl>
+  </w:abstractNum>
   <w:num w:numId="1" w16cid:durableId="975182147">
-    <w:abstractNumId w:val="3"/>
+    <w:abstractNumId w:val="6"/>
   </w:num>
   <w:num w:numId="2" w16cid:durableId="425228219">
-    <w:abstractNumId w:val="2"/>
+    <w:abstractNumId w:val="3"/>
   </w:num>
   <w:num w:numId="3" w16cid:durableId="565411349">
     <w:abstractNumId w:val="0"/>
   </w:num>
   <w:num w:numId="4" w16cid:durableId="1451969758">
     <w:abstractNumId w:val="1"/>
+  </w:num>
+  <w:num w:numId="5" w16cid:durableId="3942878">
+    <w:abstractNumId w:val="4"/>
+  </w:num>
+  <w:num w:numId="6" w16cid:durableId="1431706586">
+    <w:abstractNumId w:val="5"/>
+  </w:num>
+  <w:num w:numId="7" w16cid:durableId="874269979">
+    <w:abstractNumId w:val="7"/>
+  </w:num>
+  <w:num w:numId="8" w16cid:durableId="118303659">
+    <w:abstractNumId w:val="2"/>
   </w:num>
 </w:numbering>
 </file>

</xml_diff>